<commit_message>
fixed minor errors and images.
</commit_message>
<xml_diff>
--- a/Software.Requirements.Specification.docx
+++ b/Software.Requirements.Specification.docx
@@ -1,6 +1,6 @@
 
 <file path=word/document.xml><?xml version="1.0" encoding="utf-8"?>
-<w:document xmlns:ve="http://schemas.openxmlformats.org/markup-compatibility/2006" xmlns:o="urn:schemas-microsoft-com:office:office" xmlns:r="http://schemas.openxmlformats.org/officeDocument/2006/relationships" xmlns:m="http://schemas.openxmlformats.org/officeDocument/2006/math" xmlns:v="urn:schemas-microsoft-com:vml" xmlns:wp="http://schemas.openxmlformats.org/drawingml/2006/wordprocessingDrawing" xmlns:w10="urn:schemas-microsoft-com:office:word" xmlns:w="http://schemas.openxmlformats.org/wordprocessingml/2006/main" xmlns:wne="http://schemas.microsoft.com/office/word/2006/wordml">
+<w:document xmlns:wpc="http://schemas.microsoft.com/office/word/2010/wordprocessingCanvas" xmlns:mc="http://schemas.openxmlformats.org/markup-compatibility/2006" xmlns:o="urn:schemas-microsoft-com:office:office" xmlns:r="http://schemas.openxmlformats.org/officeDocument/2006/relationships" xmlns:m="http://schemas.openxmlformats.org/officeDocument/2006/math" xmlns:v="urn:schemas-microsoft-com:vml" xmlns:wp14="http://schemas.microsoft.com/office/word/2010/wordprocessingDrawing" xmlns:wp="http://schemas.openxmlformats.org/drawingml/2006/wordprocessingDrawing" xmlns:w10="urn:schemas-microsoft-com:office:word" xmlns:w="http://schemas.openxmlformats.org/wordprocessingml/2006/main" xmlns:w14="http://schemas.microsoft.com/office/word/2010/wordml" xmlns:wpg="http://schemas.microsoft.com/office/word/2010/wordprocessingGroup" xmlns:wpi="http://schemas.microsoft.com/office/word/2010/wordprocessingInk" xmlns:wne="http://schemas.microsoft.com/office/word/2006/wordml" xmlns:wps="http://schemas.microsoft.com/office/word/2010/wordprocessingShape" mc:Ignorable="w14 wp14">
   <w:body>
     <w:p>
       <w:pPr>
@@ -877,7 +877,7 @@
           <w:insideV w:val="single" w:sz="6" w:space="0" w:color="000000"/>
         </w:tblBorders>
         <w:tblLayout w:type="fixed"/>
-        <w:tblLook w:val="0000"/>
+        <w:tblLook w:val="0000" w:firstRow="0" w:lastRow="0" w:firstColumn="0" w:lastColumn="0" w:noHBand="0" w:noVBand="0"/>
       </w:tblPr>
       <w:tblGrid>
         <w:gridCol w:w="2160"/>
@@ -1754,7 +1754,7 @@
           <w:insideV w:val="single" w:sz="8" w:space="0" w:color="000000"/>
         </w:tblBorders>
         <w:tblLayout w:type="fixed"/>
-        <w:tblLook w:val="0600"/>
+        <w:tblLook w:val="0600" w:firstRow="0" w:lastRow="0" w:firstColumn="0" w:lastColumn="0" w:noHBand="1" w:noVBand="1"/>
       </w:tblPr>
       <w:tblGrid>
         <w:gridCol w:w="9648"/>
@@ -1808,7 +1808,7 @@
           <w:insideV w:val="single" w:sz="4" w:space="0" w:color="000000"/>
         </w:tblBorders>
         <w:tblLayout w:type="fixed"/>
-        <w:tblLook w:val="0600"/>
+        <w:tblLook w:val="0600" w:firstRow="0" w:lastRow="0" w:firstColumn="0" w:lastColumn="0" w:noHBand="1" w:noVBand="1"/>
       </w:tblPr>
       <w:tblGrid>
         <w:gridCol w:w="1065"/>
@@ -1977,8 +1977,6 @@
             <w:pPr>
               <w:rPr>
                 <w:rFonts w:ascii="Arial" w:eastAsia="Arial" w:hAnsi="Arial" w:cs="Arial"/>
-                <w:sz w:val="22"/>
-                <w:szCs w:val="22"/>
               </w:rPr>
             </w:pPr>
             <w:r>
@@ -2005,8 +2003,6 @@
             <w:pPr>
               <w:rPr>
                 <w:rFonts w:ascii="Arial" w:eastAsia="Arial" w:hAnsi="Arial" w:cs="Arial"/>
-                <w:sz w:val="22"/>
-                <w:szCs w:val="22"/>
               </w:rPr>
             </w:pPr>
             <w:r>
@@ -2016,6 +2012,14 @@
                 <w:szCs w:val="22"/>
               </w:rPr>
               <w:t>User should be able to launch application</w:t>
+            </w:r>
+            <w:r>
+              <w:rPr>
+                <w:rFonts w:ascii="Arial" w:eastAsia="Arial" w:hAnsi="Arial" w:cs="Arial"/>
+                <w:sz w:val="22"/>
+                <w:szCs w:val="22"/>
+              </w:rPr>
+              <w:t>.</w:t>
             </w:r>
           </w:p>
         </w:tc>
@@ -2054,8 +2058,6 @@
             <w:pPr>
               <w:rPr>
                 <w:rFonts w:ascii="Arial" w:eastAsia="Arial" w:hAnsi="Arial" w:cs="Arial"/>
-                <w:sz w:val="22"/>
-                <w:szCs w:val="22"/>
               </w:rPr>
             </w:pPr>
             <w:r>
@@ -2082,8 +2084,6 @@
             <w:pPr>
               <w:rPr>
                 <w:rFonts w:ascii="Arial" w:eastAsia="Arial" w:hAnsi="Arial" w:cs="Arial"/>
-                <w:sz w:val="22"/>
-                <w:szCs w:val="22"/>
               </w:rPr>
             </w:pPr>
             <w:r>
@@ -2112,8 +2112,6 @@
             <w:pPr>
               <w:rPr>
                 <w:rFonts w:ascii="Arial" w:eastAsia="Arial" w:hAnsi="Arial" w:cs="Arial"/>
-                <w:sz w:val="22"/>
-                <w:szCs w:val="22"/>
               </w:rPr>
             </w:pPr>
             <w:r>
@@ -2140,8 +2138,6 @@
             <w:pPr>
               <w:rPr>
                 <w:rFonts w:ascii="Arial" w:eastAsia="Arial" w:hAnsi="Arial" w:cs="Arial"/>
-                <w:sz w:val="22"/>
-                <w:szCs w:val="22"/>
               </w:rPr>
             </w:pPr>
             <w:r>
@@ -2151,6 +2147,14 @@
                 <w:szCs w:val="22"/>
               </w:rPr>
               <w:t>Users should have the option to run the application either using a graphical interface or via the command</w:t>
+            </w:r>
+            <w:r>
+              <w:rPr>
+                <w:rFonts w:ascii="Arial" w:eastAsia="Arial" w:hAnsi="Arial" w:cs="Arial"/>
+                <w:sz w:val="22"/>
+                <w:szCs w:val="22"/>
+              </w:rPr>
+              <w:t>.</w:t>
             </w:r>
           </w:p>
         </w:tc>
@@ -2168,8 +2172,6 @@
             <w:pPr>
               <w:rPr>
                 <w:rFonts w:ascii="Arial" w:eastAsia="Arial" w:hAnsi="Arial" w:cs="Arial"/>
-                <w:sz w:val="22"/>
-                <w:szCs w:val="22"/>
               </w:rPr>
             </w:pPr>
             <w:r>
@@ -2196,8 +2198,6 @@
             <w:pPr>
               <w:rPr>
                 <w:rFonts w:ascii="Arial" w:eastAsia="Arial" w:hAnsi="Arial" w:cs="Arial"/>
-                <w:sz w:val="22"/>
-                <w:szCs w:val="22"/>
               </w:rPr>
             </w:pPr>
             <w:r>
@@ -2224,8 +2224,6 @@
             <w:pPr>
               <w:rPr>
                 <w:rFonts w:ascii="Arial" w:eastAsia="Arial" w:hAnsi="Arial" w:cs="Arial"/>
-                <w:sz w:val="22"/>
-                <w:szCs w:val="22"/>
               </w:rPr>
             </w:pPr>
             <w:r>
@@ -2254,8 +2252,6 @@
             <w:pPr>
               <w:rPr>
                 <w:rFonts w:ascii="Arial" w:eastAsia="Arial" w:hAnsi="Arial" w:cs="Arial"/>
-                <w:sz w:val="22"/>
-                <w:szCs w:val="22"/>
               </w:rPr>
             </w:pPr>
             <w:r>
@@ -2282,8 +2278,6 @@
             <w:pPr>
               <w:rPr>
                 <w:rFonts w:ascii="Arial" w:eastAsia="Arial" w:hAnsi="Arial" w:cs="Arial"/>
-                <w:sz w:val="22"/>
-                <w:szCs w:val="22"/>
               </w:rPr>
             </w:pPr>
             <w:r>
@@ -2293,6 +2287,14 @@
                 <w:szCs w:val="22"/>
               </w:rPr>
               <w:t>User should be able to start capturing packets</w:t>
+            </w:r>
+            <w:r>
+              <w:rPr>
+                <w:rFonts w:ascii="Arial" w:eastAsia="Arial" w:hAnsi="Arial" w:cs="Arial"/>
+                <w:sz w:val="22"/>
+                <w:szCs w:val="22"/>
+              </w:rPr>
+              <w:t>.</w:t>
             </w:r>
           </w:p>
         </w:tc>
@@ -2310,8 +2312,6 @@
             <w:pPr>
               <w:rPr>
                 <w:rFonts w:ascii="Arial" w:eastAsia="Arial" w:hAnsi="Arial" w:cs="Arial"/>
-                <w:sz w:val="22"/>
-                <w:szCs w:val="22"/>
               </w:rPr>
             </w:pPr>
           </w:p>
@@ -2330,8 +2330,6 @@
             <w:pPr>
               <w:rPr>
                 <w:rFonts w:ascii="Arial" w:eastAsia="Arial" w:hAnsi="Arial" w:cs="Arial"/>
-                <w:sz w:val="22"/>
-                <w:szCs w:val="22"/>
               </w:rPr>
             </w:pPr>
             <w:r>
@@ -2358,8 +2356,6 @@
             <w:pPr>
               <w:rPr>
                 <w:rFonts w:ascii="Arial" w:eastAsia="Arial" w:hAnsi="Arial" w:cs="Arial"/>
-                <w:sz w:val="22"/>
-                <w:szCs w:val="22"/>
               </w:rPr>
             </w:pPr>
             <w:r>
@@ -2388,8 +2384,6 @@
             <w:pPr>
               <w:rPr>
                 <w:rFonts w:ascii="Arial" w:eastAsia="Arial" w:hAnsi="Arial" w:cs="Arial"/>
-                <w:sz w:val="22"/>
-                <w:szCs w:val="22"/>
               </w:rPr>
             </w:pPr>
             <w:r>
@@ -2416,8 +2410,6 @@
             <w:pPr>
               <w:rPr>
                 <w:rFonts w:ascii="Arial" w:eastAsia="Arial" w:hAnsi="Arial" w:cs="Arial"/>
-                <w:sz w:val="22"/>
-                <w:szCs w:val="22"/>
               </w:rPr>
             </w:pPr>
             <w:r>
@@ -2444,8 +2436,6 @@
             <w:pPr>
               <w:rPr>
                 <w:rFonts w:ascii="Arial" w:eastAsia="Arial" w:hAnsi="Arial" w:cs="Arial"/>
-                <w:sz w:val="22"/>
-                <w:szCs w:val="22"/>
               </w:rPr>
             </w:pPr>
           </w:p>
@@ -2464,8 +2454,6 @@
             <w:pPr>
               <w:rPr>
                 <w:rFonts w:ascii="Arial" w:eastAsia="Arial" w:hAnsi="Arial" w:cs="Arial"/>
-                <w:sz w:val="22"/>
-                <w:szCs w:val="22"/>
               </w:rPr>
             </w:pPr>
             <w:r>
@@ -2492,8 +2480,6 @@
             <w:pPr>
               <w:rPr>
                 <w:rFonts w:ascii="Arial" w:eastAsia="Arial" w:hAnsi="Arial" w:cs="Arial"/>
-                <w:sz w:val="22"/>
-                <w:szCs w:val="22"/>
               </w:rPr>
             </w:pPr>
             <w:r>
@@ -2522,8 +2508,6 @@
             <w:pPr>
               <w:rPr>
                 <w:rFonts w:ascii="Arial" w:eastAsia="Arial" w:hAnsi="Arial" w:cs="Arial"/>
-                <w:sz w:val="22"/>
-                <w:szCs w:val="22"/>
               </w:rPr>
             </w:pPr>
             <w:r>
@@ -2550,8 +2534,6 @@
             <w:pPr>
               <w:rPr>
                 <w:rFonts w:ascii="Arial" w:eastAsia="Arial" w:hAnsi="Arial" w:cs="Arial"/>
-                <w:sz w:val="22"/>
-                <w:szCs w:val="22"/>
               </w:rPr>
             </w:pPr>
             <w:r>
@@ -2561,6 +2543,14 @@
                 <w:szCs w:val="22"/>
               </w:rPr>
               <w:t>User should be able to mark packets for saving packet information</w:t>
+            </w:r>
+            <w:r>
+              <w:rPr>
+                <w:rFonts w:ascii="Arial" w:eastAsia="Arial" w:hAnsi="Arial" w:cs="Arial"/>
+                <w:sz w:val="22"/>
+                <w:szCs w:val="22"/>
+              </w:rPr>
+              <w:t>.</w:t>
             </w:r>
           </w:p>
         </w:tc>
@@ -2578,8 +2568,6 @@
             <w:pPr>
               <w:rPr>
                 <w:rFonts w:ascii="Arial" w:eastAsia="Arial" w:hAnsi="Arial" w:cs="Arial"/>
-                <w:sz w:val="22"/>
-                <w:szCs w:val="22"/>
               </w:rPr>
             </w:pPr>
           </w:p>
@@ -2598,8 +2586,6 @@
             <w:pPr>
               <w:rPr>
                 <w:rFonts w:ascii="Arial" w:eastAsia="Arial" w:hAnsi="Arial" w:cs="Arial"/>
-                <w:sz w:val="22"/>
-                <w:szCs w:val="22"/>
               </w:rPr>
             </w:pPr>
             <w:r>
@@ -2626,8 +2612,6 @@
             <w:pPr>
               <w:rPr>
                 <w:rFonts w:ascii="Arial" w:eastAsia="Arial" w:hAnsi="Arial" w:cs="Arial"/>
-                <w:sz w:val="22"/>
-                <w:szCs w:val="22"/>
               </w:rPr>
             </w:pPr>
             <w:r>
@@ -2656,8 +2640,6 @@
             <w:pPr>
               <w:rPr>
                 <w:rFonts w:ascii="Arial" w:eastAsia="Arial" w:hAnsi="Arial" w:cs="Arial"/>
-                <w:sz w:val="22"/>
-                <w:szCs w:val="22"/>
               </w:rPr>
             </w:pPr>
             <w:r>
@@ -2684,8 +2666,6 @@
             <w:pPr>
               <w:rPr>
                 <w:rFonts w:ascii="Arial" w:eastAsia="Arial" w:hAnsi="Arial" w:cs="Arial"/>
-                <w:sz w:val="22"/>
-                <w:szCs w:val="22"/>
               </w:rPr>
             </w:pPr>
             <w:r>
@@ -2712,8 +2692,6 @@
             <w:pPr>
               <w:rPr>
                 <w:rFonts w:ascii="Arial" w:eastAsia="Arial" w:hAnsi="Arial" w:cs="Arial"/>
-                <w:sz w:val="22"/>
-                <w:szCs w:val="22"/>
               </w:rPr>
             </w:pPr>
           </w:p>
@@ -2732,8 +2710,6 @@
             <w:pPr>
               <w:rPr>
                 <w:rFonts w:ascii="Arial" w:eastAsia="Arial" w:hAnsi="Arial" w:cs="Arial"/>
-                <w:sz w:val="22"/>
-                <w:szCs w:val="22"/>
               </w:rPr>
             </w:pPr>
             <w:r>
@@ -2760,8 +2736,6 @@
             <w:pPr>
               <w:rPr>
                 <w:rFonts w:ascii="Arial" w:eastAsia="Arial" w:hAnsi="Arial" w:cs="Arial"/>
-                <w:sz w:val="22"/>
-                <w:szCs w:val="22"/>
               </w:rPr>
             </w:pPr>
             <w:r>
@@ -2790,8 +2764,6 @@
             <w:pPr>
               <w:rPr>
                 <w:rFonts w:ascii="Arial" w:eastAsia="Arial" w:hAnsi="Arial" w:cs="Arial"/>
-                <w:sz w:val="22"/>
-                <w:szCs w:val="22"/>
               </w:rPr>
             </w:pPr>
             <w:r>
@@ -2818,8 +2790,6 @@
             <w:pPr>
               <w:rPr>
                 <w:rFonts w:ascii="Arial" w:eastAsia="Arial" w:hAnsi="Arial" w:cs="Arial"/>
-                <w:sz w:val="22"/>
-                <w:szCs w:val="22"/>
               </w:rPr>
             </w:pPr>
             <w:r>
@@ -2846,8 +2816,6 @@
             <w:pPr>
               <w:rPr>
                 <w:rFonts w:ascii="Arial" w:eastAsia="Arial" w:hAnsi="Arial" w:cs="Arial"/>
-                <w:sz w:val="22"/>
-                <w:szCs w:val="22"/>
               </w:rPr>
             </w:pPr>
           </w:p>
@@ -2866,8 +2834,6 @@
             <w:pPr>
               <w:rPr>
                 <w:rFonts w:ascii="Arial" w:eastAsia="Arial" w:hAnsi="Arial" w:cs="Arial"/>
-                <w:sz w:val="22"/>
-                <w:szCs w:val="22"/>
               </w:rPr>
             </w:pPr>
             <w:r>
@@ -2894,8 +2860,6 @@
             <w:pPr>
               <w:rPr>
                 <w:rFonts w:ascii="Arial" w:eastAsia="Arial" w:hAnsi="Arial" w:cs="Arial"/>
-                <w:sz w:val="22"/>
-                <w:szCs w:val="22"/>
               </w:rPr>
             </w:pPr>
             <w:r>
@@ -2924,8 +2888,6 @@
             <w:pPr>
               <w:rPr>
                 <w:rFonts w:ascii="Arial" w:eastAsia="Arial" w:hAnsi="Arial" w:cs="Arial"/>
-                <w:sz w:val="22"/>
-                <w:szCs w:val="22"/>
               </w:rPr>
             </w:pPr>
             <w:r>
@@ -2952,8 +2914,6 @@
             <w:pPr>
               <w:rPr>
                 <w:rFonts w:ascii="Arial" w:eastAsia="Arial" w:hAnsi="Arial" w:cs="Arial"/>
-                <w:sz w:val="22"/>
-                <w:szCs w:val="22"/>
               </w:rPr>
             </w:pPr>
             <w:r>
@@ -2963,6 +2923,14 @@
                 <w:szCs w:val="22"/>
               </w:rPr>
               <w:t>User should be able to view types of protocols used in captured packets</w:t>
+            </w:r>
+            <w:r>
+              <w:rPr>
+                <w:rFonts w:ascii="Arial" w:eastAsia="Arial" w:hAnsi="Arial" w:cs="Arial"/>
+                <w:sz w:val="22"/>
+                <w:szCs w:val="22"/>
+              </w:rPr>
+              <w:t>.</w:t>
             </w:r>
           </w:p>
         </w:tc>
@@ -2980,8 +2948,6 @@
             <w:pPr>
               <w:rPr>
                 <w:rFonts w:ascii="Arial" w:eastAsia="Arial" w:hAnsi="Arial" w:cs="Arial"/>
-                <w:sz w:val="22"/>
-                <w:szCs w:val="22"/>
               </w:rPr>
             </w:pPr>
           </w:p>
@@ -3000,8 +2966,6 @@
             <w:pPr>
               <w:rPr>
                 <w:rFonts w:ascii="Arial" w:eastAsia="Arial" w:hAnsi="Arial" w:cs="Arial"/>
-                <w:sz w:val="22"/>
-                <w:szCs w:val="22"/>
               </w:rPr>
             </w:pPr>
             <w:r>
@@ -3028,8 +2992,6 @@
             <w:pPr>
               <w:rPr>
                 <w:rFonts w:ascii="Arial" w:eastAsia="Arial" w:hAnsi="Arial" w:cs="Arial"/>
-                <w:sz w:val="22"/>
-                <w:szCs w:val="22"/>
               </w:rPr>
             </w:pPr>
             <w:r>
@@ -3088,6 +3050,14 @@
               </w:rPr>
               <w:t>Users should have the option of choosing the client machine to monitor packets from</w:t>
             </w:r>
+            <w:r>
+              <w:rPr>
+                <w:rFonts w:ascii="Arial" w:eastAsia="Arial" w:hAnsi="Arial" w:cs="Arial"/>
+                <w:sz w:val="22"/>
+                <w:szCs w:val="22"/>
+              </w:rPr>
+              <w:t>.</w:t>
+            </w:r>
           </w:p>
         </w:tc>
         <w:tc>
@@ -3175,8 +3145,6 @@
             <w:pPr>
               <w:rPr>
                 <w:rFonts w:ascii="Arial" w:eastAsia="Arial" w:hAnsi="Arial" w:cs="Arial"/>
-                <w:sz w:val="22"/>
-                <w:szCs w:val="22"/>
               </w:rPr>
             </w:pPr>
             <w:r>
@@ -3203,8 +3171,6 @@
             <w:pPr>
               <w:rPr>
                 <w:rFonts w:ascii="Arial" w:eastAsia="Arial" w:hAnsi="Arial" w:cs="Arial"/>
-                <w:sz w:val="22"/>
-                <w:szCs w:val="22"/>
               </w:rPr>
             </w:pPr>
             <w:r>
@@ -3214,6 +3180,14 @@
                 <w:szCs w:val="22"/>
               </w:rPr>
               <w:t>User should be able to filter packets according to detected protocols</w:t>
+            </w:r>
+            <w:r>
+              <w:rPr>
+                <w:rFonts w:ascii="Arial" w:eastAsia="Arial" w:hAnsi="Arial" w:cs="Arial"/>
+                <w:sz w:val="22"/>
+                <w:szCs w:val="22"/>
+              </w:rPr>
+              <w:t>.</w:t>
             </w:r>
           </w:p>
         </w:tc>
@@ -3231,8 +3205,6 @@
             <w:pPr>
               <w:rPr>
                 <w:rFonts w:ascii="Arial" w:eastAsia="Arial" w:hAnsi="Arial" w:cs="Arial"/>
-                <w:sz w:val="22"/>
-                <w:szCs w:val="22"/>
               </w:rPr>
             </w:pPr>
           </w:p>
@@ -3251,8 +3223,6 @@
             <w:pPr>
               <w:rPr>
                 <w:rFonts w:ascii="Arial" w:eastAsia="Arial" w:hAnsi="Arial" w:cs="Arial"/>
-                <w:sz w:val="22"/>
-                <w:szCs w:val="22"/>
               </w:rPr>
             </w:pPr>
             <w:r>
@@ -3279,8 +3249,6 @@
             <w:pPr>
               <w:rPr>
                 <w:rFonts w:ascii="Arial" w:eastAsia="Arial" w:hAnsi="Arial" w:cs="Arial"/>
-                <w:sz w:val="22"/>
-                <w:szCs w:val="22"/>
               </w:rPr>
             </w:pPr>
             <w:r>
@@ -3309,8 +3277,6 @@
             <w:pPr>
               <w:rPr>
                 <w:rFonts w:ascii="Arial" w:eastAsia="Arial" w:hAnsi="Arial" w:cs="Arial"/>
-                <w:sz w:val="22"/>
-                <w:szCs w:val="22"/>
               </w:rPr>
             </w:pPr>
             <w:r>
@@ -3337,17 +3303,13 @@
             <w:pPr>
               <w:rPr>
                 <w:rFonts w:ascii="Arial" w:eastAsia="Arial" w:hAnsi="Arial" w:cs="Arial"/>
-                <w:sz w:val="22"/>
-                <w:szCs w:val="22"/>
-              </w:rPr>
-            </w:pPr>
-            <w:r>
-              <w:rPr>
-                <w:rFonts w:ascii="Arial" w:eastAsia="Arial" w:hAnsi="Arial" w:cs="Arial"/>
-                <w:sz w:val="22"/>
-                <w:szCs w:val="22"/>
-              </w:rPr>
-              <w:t>System should be able to pick packet data and/or packet header as selected by user</w:t>
+              </w:rPr>
+            </w:pPr>
+            <w:r>
+              <w:rPr>
+                <w:rFonts w:ascii="Arial" w:eastAsia="Arial" w:hAnsi="Arial" w:cs="Arial"/>
+              </w:rPr>
+              <w:t>User should be able to inspect the packet header or data for the selected packet.</w:t>
             </w:r>
           </w:p>
         </w:tc>
@@ -3365,8 +3327,6 @@
             <w:pPr>
               <w:rPr>
                 <w:rFonts w:ascii="Arial" w:eastAsia="Arial" w:hAnsi="Arial" w:cs="Arial"/>
-                <w:sz w:val="22"/>
-                <w:szCs w:val="22"/>
               </w:rPr>
             </w:pPr>
           </w:p>
@@ -3385,8 +3345,6 @@
             <w:pPr>
               <w:rPr>
                 <w:rFonts w:ascii="Arial" w:eastAsia="Arial" w:hAnsi="Arial" w:cs="Arial"/>
-                <w:sz w:val="22"/>
-                <w:szCs w:val="22"/>
               </w:rPr>
             </w:pPr>
             <w:r>
@@ -3413,8 +3371,6 @@
             <w:pPr>
               <w:rPr>
                 <w:rFonts w:ascii="Arial" w:eastAsia="Arial" w:hAnsi="Arial" w:cs="Arial"/>
-                <w:sz w:val="22"/>
-                <w:szCs w:val="22"/>
               </w:rPr>
             </w:pPr>
             <w:r>
@@ -3443,8 +3399,6 @@
             <w:pPr>
               <w:rPr>
                 <w:rFonts w:ascii="Arial" w:eastAsia="Arial" w:hAnsi="Arial" w:cs="Arial"/>
-                <w:sz w:val="22"/>
-                <w:szCs w:val="22"/>
               </w:rPr>
             </w:pPr>
             <w:r>
@@ -3471,17 +3425,71 @@
             <w:pPr>
               <w:rPr>
                 <w:rFonts w:ascii="Arial" w:eastAsia="Arial" w:hAnsi="Arial" w:cs="Arial"/>
-                <w:sz w:val="22"/>
-                <w:szCs w:val="22"/>
-              </w:rPr>
-            </w:pPr>
-            <w:r>
-              <w:rPr>
-                <w:rFonts w:ascii="Arial" w:eastAsia="Arial" w:hAnsi="Arial" w:cs="Arial"/>
-                <w:sz w:val="22"/>
-                <w:szCs w:val="22"/>
-              </w:rPr>
-              <w:t>System should be able to display basic stats about monitored client like # of TCP packets captured in a time frame, # of UDP packets captured sent out from that client.</w:t>
+              </w:rPr>
+            </w:pPr>
+            <w:r>
+              <w:rPr>
+                <w:rFonts w:ascii="Arial" w:eastAsia="Arial" w:hAnsi="Arial" w:cs="Arial"/>
+                <w:sz w:val="22"/>
+                <w:szCs w:val="22"/>
+              </w:rPr>
+              <w:t>User</w:t>
+            </w:r>
+            <w:r>
+              <w:rPr>
+                <w:rFonts w:ascii="Arial" w:eastAsia="Arial" w:hAnsi="Arial" w:cs="Arial"/>
+                <w:sz w:val="22"/>
+                <w:szCs w:val="22"/>
+              </w:rPr>
+              <w:t xml:space="preserve"> should be able to </w:t>
+            </w:r>
+            <w:r>
+              <w:rPr>
+                <w:rFonts w:ascii="Arial" w:eastAsia="Arial" w:hAnsi="Arial" w:cs="Arial"/>
+                <w:sz w:val="22"/>
+                <w:szCs w:val="22"/>
+              </w:rPr>
+              <w:t>view</w:t>
+            </w:r>
+            <w:r>
+              <w:rPr>
+                <w:rFonts w:ascii="Arial" w:eastAsia="Arial" w:hAnsi="Arial" w:cs="Arial"/>
+                <w:sz w:val="22"/>
+                <w:szCs w:val="22"/>
+              </w:rPr>
+              <w:t xml:space="preserve"> basic sta</w:t>
+            </w:r>
+            <w:r>
+              <w:rPr>
+                <w:rFonts w:ascii="Arial" w:eastAsia="Arial" w:hAnsi="Arial" w:cs="Arial"/>
+                <w:sz w:val="22"/>
+                <w:szCs w:val="22"/>
+              </w:rPr>
+              <w:t>ts about monitored client like number</w:t>
+            </w:r>
+            <w:r>
+              <w:rPr>
+                <w:rFonts w:ascii="Arial" w:eastAsia="Arial" w:hAnsi="Arial" w:cs="Arial"/>
+                <w:sz w:val="22"/>
+                <w:szCs w:val="22"/>
+              </w:rPr>
+              <w:t xml:space="preserve"> of TCP packets captured</w:t>
+            </w:r>
+            <w:r>
+              <w:rPr>
+                <w:rFonts w:ascii="Arial" w:eastAsia="Arial" w:hAnsi="Arial" w:cs="Arial"/>
+                <w:sz w:val="22"/>
+                <w:szCs w:val="22"/>
+              </w:rPr>
+              <w:t>, number</w:t>
+            </w:r>
+            <w:r>
+              <w:rPr>
+                <w:rFonts w:ascii="Arial" w:eastAsia="Arial" w:hAnsi="Arial" w:cs="Arial"/>
+                <w:sz w:val="22"/>
+                <w:szCs w:val="22"/>
+              </w:rPr>
+              <w:t xml:space="preserve"> of UDP packets.</w:t>
             </w:r>
           </w:p>
         </w:tc>
@@ -3499,8 +3507,6 @@
             <w:pPr>
               <w:rPr>
                 <w:rFonts w:ascii="Arial" w:eastAsia="Arial" w:hAnsi="Arial" w:cs="Arial"/>
-                <w:sz w:val="22"/>
-                <w:szCs w:val="22"/>
               </w:rPr>
             </w:pPr>
             <w:r>
@@ -3527,8 +3533,6 @@
             <w:pPr>
               <w:rPr>
                 <w:rFonts w:ascii="Arial" w:eastAsia="Arial" w:hAnsi="Arial" w:cs="Arial"/>
-                <w:sz w:val="22"/>
-                <w:szCs w:val="22"/>
               </w:rPr>
             </w:pPr>
             <w:r>
@@ -3555,8 +3559,6 @@
             <w:pPr>
               <w:rPr>
                 <w:rFonts w:ascii="Arial" w:eastAsia="Arial" w:hAnsi="Arial" w:cs="Arial"/>
-                <w:sz w:val="22"/>
-                <w:szCs w:val="22"/>
               </w:rPr>
             </w:pPr>
             <w:r>
@@ -3610,8 +3612,6 @@
             <w:pPr>
               <w:rPr>
                 <w:rFonts w:ascii="Arial" w:eastAsia="Arial" w:hAnsi="Arial" w:cs="Arial"/>
-                <w:sz w:val="22"/>
-                <w:szCs w:val="22"/>
               </w:rPr>
             </w:pPr>
             <w:bookmarkStart w:id="18" w:name="h.s0lkj7p8rxs5" w:colFirst="0" w:colLast="0"/>
@@ -3623,6 +3623,14 @@
                 <w:szCs w:val="22"/>
               </w:rPr>
               <w:t>User should be able to stop capturing packets</w:t>
+            </w:r>
+            <w:r>
+              <w:rPr>
+                <w:rFonts w:ascii="Arial" w:eastAsia="Arial" w:hAnsi="Arial" w:cs="Arial"/>
+                <w:sz w:val="22"/>
+                <w:szCs w:val="22"/>
+              </w:rPr>
+              <w:t>.</w:t>
             </w:r>
           </w:p>
         </w:tc>
@@ -3714,7 +3722,7 @@
           <w:insideV w:val="single" w:sz="4" w:space="0" w:color="000000"/>
         </w:tblBorders>
         <w:tblLayout w:type="fixed"/>
-        <w:tblLook w:val="0600"/>
+        <w:tblLook w:val="0600" w:firstRow="0" w:lastRow="0" w:firstColumn="0" w:lastColumn="0" w:noHBand="1" w:noVBand="1"/>
       </w:tblPr>
       <w:tblGrid>
         <w:gridCol w:w="1080"/>
@@ -3914,6 +3922,14 @@
               </w:rPr>
               <w:t>System should detect and display new clients in real time</w:t>
             </w:r>
+            <w:r>
+              <w:rPr>
+                <w:rFonts w:ascii="Arial" w:eastAsia="Arial" w:hAnsi="Arial" w:cs="Arial"/>
+                <w:sz w:val="22"/>
+                <w:szCs w:val="22"/>
+              </w:rPr>
+              <w:t>.</w:t>
+            </w:r>
           </w:p>
         </w:tc>
         <w:tc>
@@ -3947,10 +3963,8 @@
             <w:r>
               <w:rPr>
                 <w:rFonts w:ascii="Arial" w:eastAsia="Arial" w:hAnsi="Arial" w:cs="Arial"/>
-                <w:sz w:val="22"/>
-                <w:szCs w:val="22"/>
-              </w:rPr>
-              <w:t>User</w:t>
+              </w:rPr>
+              <w:t>System</w:t>
             </w:r>
           </w:p>
         </w:tc>
@@ -3993,8 +4007,6 @@
             <w:pPr>
               <w:rPr>
                 <w:rFonts w:ascii="Arial" w:eastAsia="Arial" w:hAnsi="Arial" w:cs="Arial"/>
-                <w:sz w:val="22"/>
-                <w:szCs w:val="22"/>
               </w:rPr>
             </w:pPr>
             <w:r>
@@ -4021,17 +4033,55 @@
             <w:pPr>
               <w:rPr>
                 <w:rFonts w:ascii="Arial" w:eastAsia="Arial" w:hAnsi="Arial" w:cs="Arial"/>
-                <w:sz w:val="22"/>
-                <w:szCs w:val="22"/>
-              </w:rPr>
-            </w:pPr>
-            <w:r>
-              <w:rPr>
-                <w:rFonts w:ascii="Arial" w:eastAsia="Arial" w:hAnsi="Arial" w:cs="Arial"/>
-                <w:sz w:val="22"/>
-                <w:szCs w:val="22"/>
-              </w:rPr>
-              <w:t>System should time stamp captured packets</w:t>
+              </w:rPr>
+            </w:pPr>
+            <w:r>
+              <w:rPr>
+                <w:rFonts w:ascii="Arial" w:eastAsia="Arial" w:hAnsi="Arial" w:cs="Arial"/>
+                <w:sz w:val="22"/>
+                <w:szCs w:val="22"/>
+              </w:rPr>
+              <w:t>System should</w:t>
+            </w:r>
+            <w:r>
+              <w:rPr>
+                <w:rFonts w:ascii="Arial" w:eastAsia="Arial" w:hAnsi="Arial" w:cs="Arial"/>
+                <w:sz w:val="22"/>
+                <w:szCs w:val="22"/>
+              </w:rPr>
+              <w:t xml:space="preserve"> include time</w:t>
+            </w:r>
+            <w:r>
+              <w:rPr>
+                <w:rFonts w:ascii="Arial" w:eastAsia="Arial" w:hAnsi="Arial" w:cs="Arial"/>
+                <w:sz w:val="22"/>
+                <w:szCs w:val="22"/>
+              </w:rPr>
+              <w:t xml:space="preserve">stamp </w:t>
+            </w:r>
+            <w:r>
+              <w:rPr>
+                <w:rFonts w:ascii="Arial" w:eastAsia="Arial" w:hAnsi="Arial" w:cs="Arial"/>
+                <w:sz w:val="22"/>
+                <w:szCs w:val="22"/>
+              </w:rPr>
+              <w:t xml:space="preserve">for the </w:t>
+            </w:r>
+            <w:r>
+              <w:rPr>
+                <w:rFonts w:ascii="Arial" w:eastAsia="Arial" w:hAnsi="Arial" w:cs="Arial"/>
+                <w:sz w:val="22"/>
+                <w:szCs w:val="22"/>
+              </w:rPr>
+              <w:t>captured packets</w:t>
+            </w:r>
+            <w:r>
+              <w:rPr>
+                <w:rFonts w:ascii="Arial" w:eastAsia="Arial" w:hAnsi="Arial" w:cs="Arial"/>
+                <w:sz w:val="22"/>
+                <w:szCs w:val="22"/>
+              </w:rPr>
+              <w:t>.</w:t>
             </w:r>
           </w:p>
         </w:tc>
@@ -4061,17 +4111,13 @@
             <w:pPr>
               <w:rPr>
                 <w:rFonts w:ascii="Arial" w:eastAsia="Arial" w:hAnsi="Arial" w:cs="Arial"/>
-                <w:sz w:val="22"/>
-                <w:szCs w:val="22"/>
-              </w:rPr>
-            </w:pPr>
-            <w:r>
-              <w:rPr>
-                <w:rFonts w:ascii="Arial" w:eastAsia="Arial" w:hAnsi="Arial" w:cs="Arial"/>
-                <w:sz w:val="22"/>
-                <w:szCs w:val="22"/>
-              </w:rPr>
-              <w:t>User</w:t>
+              </w:rPr>
+            </w:pPr>
+            <w:r>
+              <w:rPr>
+                <w:rFonts w:ascii="Arial" w:eastAsia="Arial" w:hAnsi="Arial" w:cs="Arial"/>
+              </w:rPr>
+              <w:t>System</w:t>
             </w:r>
           </w:p>
         </w:tc>
@@ -4089,8 +4135,6 @@
             <w:pPr>
               <w:rPr>
                 <w:rFonts w:ascii="Arial" w:eastAsia="Arial" w:hAnsi="Arial" w:cs="Arial"/>
-                <w:sz w:val="22"/>
-                <w:szCs w:val="22"/>
               </w:rPr>
             </w:pPr>
             <w:r>
@@ -4119,8 +4163,6 @@
             <w:pPr>
               <w:rPr>
                 <w:rFonts w:ascii="Arial" w:eastAsia="Arial" w:hAnsi="Arial" w:cs="Arial"/>
-                <w:sz w:val="22"/>
-                <w:szCs w:val="22"/>
               </w:rPr>
             </w:pPr>
             <w:r>
@@ -4147,8 +4189,6 @@
             <w:pPr>
               <w:rPr>
                 <w:rFonts w:ascii="Arial" w:eastAsia="Arial" w:hAnsi="Arial" w:cs="Arial"/>
-                <w:sz w:val="22"/>
-                <w:szCs w:val="22"/>
               </w:rPr>
             </w:pPr>
             <w:r>
@@ -4158,6 +4198,14 @@
                 <w:szCs w:val="22"/>
               </w:rPr>
               <w:t>System should remember user preference (export type, filter protocol) from last session</w:t>
+            </w:r>
+            <w:r>
+              <w:rPr>
+                <w:rFonts w:ascii="Arial" w:eastAsia="Arial" w:hAnsi="Arial" w:cs="Arial"/>
+                <w:sz w:val="22"/>
+                <w:szCs w:val="22"/>
+              </w:rPr>
+              <w:t>.</w:t>
             </w:r>
           </w:p>
         </w:tc>
@@ -4187,17 +4235,137 @@
             <w:pPr>
               <w:rPr>
                 <w:rFonts w:ascii="Arial" w:eastAsia="Arial" w:hAnsi="Arial" w:cs="Arial"/>
-                <w:sz w:val="22"/>
-                <w:szCs w:val="22"/>
-              </w:rPr>
-            </w:pPr>
-            <w:r>
-              <w:rPr>
-                <w:rFonts w:ascii="Arial" w:eastAsia="Arial" w:hAnsi="Arial" w:cs="Arial"/>
-                <w:sz w:val="22"/>
-                <w:szCs w:val="22"/>
-              </w:rPr>
-              <w:t>User</w:t>
+              </w:rPr>
+            </w:pPr>
+            <w:r>
+              <w:rPr>
+                <w:rFonts w:ascii="Arial" w:eastAsia="Arial" w:hAnsi="Arial" w:cs="Arial"/>
+              </w:rPr>
+              <w:t>System</w:t>
+            </w:r>
+          </w:p>
+        </w:tc>
+        <w:tc>
+          <w:tcPr>
+            <w:tcW w:w="1095" w:type="dxa"/>
+            <w:tcMar>
+              <w:top w:w="72" w:type="dxa"/>
+              <w:left w:w="72" w:type="dxa"/>
+              <w:bottom w:w="72" w:type="dxa"/>
+              <w:right w:w="72" w:type="dxa"/>
+            </w:tcMar>
+          </w:tcPr>
+          <w:p>
+            <w:pPr>
+              <w:rPr>
+                <w:rFonts w:ascii="Arial" w:eastAsia="Arial" w:hAnsi="Arial" w:cs="Arial"/>
+              </w:rPr>
+            </w:pPr>
+            <w:r>
+              <w:rPr>
+                <w:rFonts w:ascii="Arial" w:eastAsia="Arial" w:hAnsi="Arial" w:cs="Arial"/>
+                <w:sz w:val="22"/>
+                <w:szCs w:val="22"/>
+              </w:rPr>
+              <w:t>Medium</w:t>
+            </w:r>
+          </w:p>
+        </w:tc>
+      </w:tr>
+      <w:tr>
+        <w:tc>
+          <w:tcPr>
+            <w:tcW w:w="1080" w:type="dxa"/>
+            <w:tcMar>
+              <w:top w:w="72" w:type="dxa"/>
+              <w:left w:w="72" w:type="dxa"/>
+              <w:bottom w:w="72" w:type="dxa"/>
+              <w:right w:w="72" w:type="dxa"/>
+            </w:tcMar>
+          </w:tcPr>
+          <w:p>
+            <w:pPr>
+              <w:rPr>
+                <w:rFonts w:ascii="Arial" w:eastAsia="Arial" w:hAnsi="Arial" w:cs="Arial"/>
+                <w:sz w:val="22"/>
+                <w:szCs w:val="22"/>
+              </w:rPr>
+            </w:pPr>
+            <w:r>
+              <w:rPr>
+                <w:rFonts w:ascii="Arial" w:eastAsia="Arial" w:hAnsi="Arial" w:cs="Arial"/>
+                <w:sz w:val="22"/>
+                <w:szCs w:val="22"/>
+              </w:rPr>
+              <w:t>FR-004</w:t>
+            </w:r>
+          </w:p>
+        </w:tc>
+        <w:tc>
+          <w:tcPr>
+            <w:tcW w:w="4815" w:type="dxa"/>
+            <w:tcMar>
+              <w:top w:w="72" w:type="dxa"/>
+              <w:left w:w="72" w:type="dxa"/>
+              <w:bottom w:w="72" w:type="dxa"/>
+              <w:right w:w="72" w:type="dxa"/>
+            </w:tcMar>
+          </w:tcPr>
+          <w:p>
+            <w:pPr>
+              <w:rPr>
+                <w:rFonts w:ascii="Arial" w:eastAsia="Arial" w:hAnsi="Arial" w:cs="Arial"/>
+                <w:sz w:val="22"/>
+                <w:szCs w:val="22"/>
+              </w:rPr>
+            </w:pPr>
+            <w:r>
+              <w:rPr>
+                <w:rFonts w:ascii="Arial" w:eastAsia="Arial" w:hAnsi="Arial" w:cs="Arial"/>
+                <w:sz w:val="22"/>
+                <w:szCs w:val="22"/>
+              </w:rPr>
+              <w:t>System should be able to summarize the statistics about the packets captured</w:t>
+            </w:r>
+          </w:p>
+        </w:tc>
+        <w:tc>
+          <w:tcPr>
+            <w:tcW w:w="1620" w:type="dxa"/>
+            <w:tcMar>
+              <w:top w:w="72" w:type="dxa"/>
+              <w:left w:w="72" w:type="dxa"/>
+              <w:bottom w:w="72" w:type="dxa"/>
+              <w:right w:w="72" w:type="dxa"/>
+            </w:tcMar>
+          </w:tcPr>
+          <w:p/>
+        </w:tc>
+        <w:tc>
+          <w:tcPr>
+            <w:tcW w:w="1020" w:type="dxa"/>
+            <w:tcMar>
+              <w:top w:w="72" w:type="dxa"/>
+              <w:left w:w="72" w:type="dxa"/>
+              <w:bottom w:w="72" w:type="dxa"/>
+              <w:right w:w="72" w:type="dxa"/>
+            </w:tcMar>
+          </w:tcPr>
+          <w:p>
+            <w:pPr>
+              <w:rPr>
+                <w:rFonts w:ascii="Arial" w:eastAsia="Arial" w:hAnsi="Arial" w:cs="Arial"/>
+                <w:sz w:val="22"/>
+                <w:szCs w:val="22"/>
+              </w:rPr>
+            </w:pPr>
+            <w:r>
+              <w:rPr>
+                <w:rFonts w:ascii="Arial" w:eastAsia="Arial" w:hAnsi="Arial" w:cs="Arial"/>
+                <w:sz w:val="22"/>
+                <w:szCs w:val="22"/>
+              </w:rPr>
+              <w:t>System</w:t>
             </w:r>
           </w:p>
         </w:tc>
@@ -4248,7 +4416,7 @@
           <w:insideV w:val="single" w:sz="4" w:space="0" w:color="000000"/>
         </w:tblBorders>
         <w:tblLayout w:type="fixed"/>
-        <w:tblLook w:val="0600"/>
+        <w:tblLook w:val="0600" w:firstRow="0" w:lastRow="0" w:firstColumn="0" w:lastColumn="0" w:noHBand="1" w:noVBand="1"/>
       </w:tblPr>
       <w:tblGrid>
         <w:gridCol w:w="990"/>
@@ -4445,7 +4613,23 @@
                 <w:sz w:val="22"/>
                 <w:szCs w:val="22"/>
               </w:rPr>
-              <w:t>Sufficient network bandwidth</w:t>
+              <w:t>Application should work with s</w:t>
+            </w:r>
+            <w:r>
+              <w:rPr>
+                <w:rFonts w:ascii="Arial" w:eastAsia="Arial" w:hAnsi="Arial" w:cs="Arial"/>
+                <w:sz w:val="22"/>
+                <w:szCs w:val="22"/>
+              </w:rPr>
+              <w:t>ufficient network bandwidth</w:t>
+            </w:r>
+            <w:r>
+              <w:rPr>
+                <w:rFonts w:ascii="Arial" w:eastAsia="Arial" w:hAnsi="Arial" w:cs="Arial"/>
+                <w:sz w:val="22"/>
+                <w:szCs w:val="22"/>
+              </w:rPr>
+              <w:t>.</w:t>
             </w:r>
           </w:p>
         </w:tc>
@@ -4460,8 +4644,23 @@
             </w:tcMar>
           </w:tcPr>
           <w:p>
+            <w:pPr>
+              <w:rPr>
+                <w:rFonts w:ascii="Arial" w:eastAsia="Arial" w:hAnsi="Arial" w:cs="Arial"/>
+                <w:sz w:val="22"/>
+                <w:szCs w:val="22"/>
+              </w:rPr>
+            </w:pPr>
             <w:bookmarkStart w:id="31" w:name="h.2sao2h2e677d" w:colFirst="0" w:colLast="0"/>
             <w:bookmarkEnd w:id="31"/>
+            <w:r>
+              <w:rPr>
+                <w:rFonts w:ascii="Arial" w:eastAsia="Arial" w:hAnsi="Arial" w:cs="Arial"/>
+                <w:sz w:val="22"/>
+                <w:szCs w:val="22"/>
+              </w:rPr>
+              <w:t>Performance</w:t>
+            </w:r>
           </w:p>
         </w:tc>
         <w:tc>
@@ -4546,7 +4745,15 @@
                 <w:sz w:val="22"/>
                 <w:szCs w:val="22"/>
               </w:rPr>
-              <w:t xml:space="preserve">The application should be reliable </w:t>
+              <w:t>The</w:t>
+            </w:r>
+            <w:r>
+              <w:rPr>
+                <w:rFonts w:ascii="Arial" w:eastAsia="Arial" w:hAnsi="Arial" w:cs="Arial"/>
+                <w:sz w:val="22"/>
+                <w:szCs w:val="22"/>
+              </w:rPr>
+              <w:t xml:space="preserve"> application should be reliable.</w:t>
             </w:r>
           </w:p>
         </w:tc>
@@ -4561,8 +4768,23 @@
             </w:tcMar>
           </w:tcPr>
           <w:p>
+            <w:pPr>
+              <w:rPr>
+                <w:rFonts w:ascii="Arial" w:eastAsia="Arial" w:hAnsi="Arial" w:cs="Arial"/>
+                <w:sz w:val="22"/>
+                <w:szCs w:val="22"/>
+              </w:rPr>
+            </w:pPr>
             <w:bookmarkStart w:id="36" w:name="h.hlkpm32rdqhz" w:colFirst="0" w:colLast="0"/>
             <w:bookmarkEnd w:id="36"/>
+            <w:r>
+              <w:rPr>
+                <w:rFonts w:ascii="Arial" w:eastAsia="Arial" w:hAnsi="Arial" w:cs="Arial"/>
+                <w:sz w:val="22"/>
+                <w:szCs w:val="22"/>
+              </w:rPr>
+              <w:t>Reliability</w:t>
+            </w:r>
           </w:p>
         </w:tc>
         <w:tc>
@@ -4649,6 +4871,14 @@
               </w:rPr>
               <w:t>Application should be robust and handle at-least 5 clients</w:t>
             </w:r>
+            <w:r>
+              <w:rPr>
+                <w:rFonts w:ascii="Arial" w:eastAsia="Arial" w:hAnsi="Arial" w:cs="Arial"/>
+                <w:sz w:val="22"/>
+                <w:szCs w:val="22"/>
+              </w:rPr>
+              <w:t>.</w:t>
+            </w:r>
           </w:p>
         </w:tc>
         <w:tc>
@@ -4662,8 +4892,23 @@
             </w:tcMar>
           </w:tcPr>
           <w:p>
+            <w:pPr>
+              <w:rPr>
+                <w:rFonts w:ascii="Arial" w:eastAsia="Arial" w:hAnsi="Arial" w:cs="Arial"/>
+                <w:sz w:val="22"/>
+                <w:szCs w:val="22"/>
+              </w:rPr>
+            </w:pPr>
             <w:bookmarkStart w:id="41" w:name="h.vaj2wfxbk8bf" w:colFirst="0" w:colLast="0"/>
             <w:bookmarkEnd w:id="41"/>
+            <w:r>
+              <w:rPr>
+                <w:rFonts w:ascii="Arial" w:eastAsia="Arial" w:hAnsi="Arial" w:cs="Arial"/>
+                <w:sz w:val="22"/>
+                <w:szCs w:val="22"/>
+              </w:rPr>
+              <w:t>Scalability</w:t>
+            </w:r>
           </w:p>
         </w:tc>
         <w:tc>
@@ -4750,6 +4995,14 @@
               </w:rPr>
               <w:t>Application should be responsive</w:t>
             </w:r>
+            <w:r>
+              <w:rPr>
+                <w:rFonts w:ascii="Arial" w:eastAsia="Arial" w:hAnsi="Arial" w:cs="Arial"/>
+                <w:sz w:val="22"/>
+                <w:szCs w:val="22"/>
+              </w:rPr>
+              <w:t>.</w:t>
+            </w:r>
           </w:p>
         </w:tc>
         <w:tc>
@@ -4763,8 +5016,23 @@
             </w:tcMar>
           </w:tcPr>
           <w:p>
+            <w:pPr>
+              <w:rPr>
+                <w:rFonts w:ascii="Arial" w:eastAsia="Arial" w:hAnsi="Arial" w:cs="Arial"/>
+                <w:sz w:val="22"/>
+                <w:szCs w:val="22"/>
+              </w:rPr>
+            </w:pPr>
             <w:bookmarkStart w:id="46" w:name="h.c6tcmltbvig" w:colFirst="0" w:colLast="0"/>
             <w:bookmarkEnd w:id="46"/>
+            <w:r>
+              <w:rPr>
+                <w:rFonts w:ascii="Arial" w:eastAsia="Arial" w:hAnsi="Arial" w:cs="Arial"/>
+                <w:sz w:val="22"/>
+                <w:szCs w:val="22"/>
+              </w:rPr>
+              <w:t>Usability</w:t>
+            </w:r>
           </w:p>
         </w:tc>
         <w:tc>
@@ -4849,7 +5117,23 @@
                 <w:sz w:val="22"/>
                 <w:szCs w:val="22"/>
               </w:rPr>
-              <w:t>Application should have a reasonable performance (1sec)</w:t>
+              <w:t xml:space="preserve">Application </w:t>
+            </w:r>
+            <w:r>
+              <w:rPr>
+                <w:rFonts w:ascii="Arial" w:eastAsia="Arial" w:hAnsi="Arial" w:cs="Arial"/>
+                <w:sz w:val="22"/>
+                <w:szCs w:val="22"/>
+              </w:rPr>
+              <w:t>should respond to user action within 1sec</w:t>
+            </w:r>
+            <w:r>
+              <w:rPr>
+                <w:rFonts w:ascii="Arial" w:eastAsia="Arial" w:hAnsi="Arial" w:cs="Arial"/>
+                <w:sz w:val="22"/>
+                <w:szCs w:val="22"/>
+              </w:rPr>
+              <w:t>.</w:t>
             </w:r>
           </w:p>
         </w:tc>
@@ -4864,8 +5148,23 @@
             </w:tcMar>
           </w:tcPr>
           <w:p>
+            <w:pPr>
+              <w:rPr>
+                <w:rFonts w:ascii="Arial" w:eastAsia="Arial" w:hAnsi="Arial" w:cs="Arial"/>
+                <w:sz w:val="22"/>
+                <w:szCs w:val="22"/>
+              </w:rPr>
+            </w:pPr>
             <w:bookmarkStart w:id="51" w:name="h.a10kow9nsai3" w:colFirst="0" w:colLast="0"/>
             <w:bookmarkEnd w:id="51"/>
+            <w:r>
+              <w:rPr>
+                <w:rFonts w:ascii="Arial" w:eastAsia="Arial" w:hAnsi="Arial" w:cs="Arial"/>
+                <w:sz w:val="22"/>
+                <w:szCs w:val="22"/>
+              </w:rPr>
+              <w:t>Performance</w:t>
+            </w:r>
           </w:p>
         </w:tc>
         <w:tc>
@@ -5016,13 +5315,12 @@
           <w:b/>
           <w:bCs/>
           <w:noProof/>
-          <w:lang w:val="en-IN" w:eastAsia="en-IN" w:bidi="ta-IN"/>
         </w:rPr>
         <w:drawing>
           <wp:inline distT="0" distB="0" distL="0" distR="0">
-            <wp:extent cx="5731510" cy="7467108"/>
-            <wp:effectExtent l="19050" t="0" r="2540" b="0"/>
-            <wp:docPr id="23" name="Picture 23" descr="C:\Users\Apoorva\Downloads\Use Case View.jpg"/>
+            <wp:extent cx="5731510" cy="7181674"/>
+            <wp:effectExtent l="0" t="0" r="0" b="0"/>
+            <wp:docPr id="2" name="Picture 2"/>
             <wp:cNvGraphicFramePr>
               <a:graphicFrameLocks xmlns:a="http://schemas.openxmlformats.org/drawingml/2006/main" noChangeAspect="1"/>
             </wp:cNvGraphicFramePr>
@@ -5030,13 +5328,19 @@
               <a:graphicData uri="http://schemas.openxmlformats.org/drawingml/2006/picture">
                 <pic:pic xmlns:pic="http://schemas.openxmlformats.org/drawingml/2006/picture">
                   <pic:nvPicPr>
-                    <pic:cNvPr id="0" name="Picture 23" descr="C:\Users\Apoorva\Downloads\Use Case View.jpg"/>
+                    <pic:cNvPr id="0" name="Picture 1"/>
                     <pic:cNvPicPr>
                       <a:picLocks noChangeAspect="1" noChangeArrowheads="1"/>
                     </pic:cNvPicPr>
                   </pic:nvPicPr>
                   <pic:blipFill>
-                    <a:blip r:embed="rId8" cstate="print"/>
+                    <a:blip r:embed="rId9">
+                      <a:extLst>
+                        <a:ext uri="{28A0092B-C50C-407E-A947-70E740481C1C}">
+                          <a14:useLocalDpi xmlns:a14="http://schemas.microsoft.com/office/drawing/2010/main" val="0"/>
+                        </a:ext>
+                      </a:extLst>
+                    </a:blip>
                     <a:srcRect/>
                     <a:stretch>
                       <a:fillRect/>
@@ -5045,17 +5349,14 @@
                   <pic:spPr bwMode="auto">
                     <a:xfrm>
                       <a:off x="0" y="0"/>
-                      <a:ext cx="5731510" cy="7467108"/>
+                      <a:ext cx="5731510" cy="7181674"/>
                     </a:xfrm>
                     <a:prstGeom prst="rect">
                       <a:avLst/>
                     </a:prstGeom>
                     <a:noFill/>
-                    <a:ln w="9525">
+                    <a:ln>
                       <a:noFill/>
-                      <a:miter lim="800000"/>
-                      <a:headEnd/>
-                      <a:tailEnd/>
                     </a:ln>
                   </pic:spPr>
                 </pic:pic>
@@ -5122,7 +5423,7 @@
           <w:insideV w:val="single" w:sz="4" w:space="0" w:color="000000"/>
         </w:tblBorders>
         <w:tblLayout w:type="fixed"/>
-        <w:tblLook w:val="0400"/>
+        <w:tblLook w:val="0400" w:firstRow="0" w:lastRow="0" w:firstColumn="0" w:lastColumn="0" w:noHBand="0" w:noVBand="1"/>
       </w:tblPr>
       <w:tblGrid>
         <w:gridCol w:w="1815"/>
@@ -5161,17 +5462,7 @@
                 <w:sz w:val="22"/>
                 <w:szCs w:val="22"/>
               </w:rPr>
-              <w:t>UR</w:t>
-            </w:r>
-            <w:bookmarkStart w:id="55" w:name="_GoBack"/>
-            <w:bookmarkEnd w:id="55"/>
-            <w:r>
-              <w:rPr>
-                <w:rFonts w:ascii="Arial" w:eastAsia="Arial" w:hAnsi="Arial" w:cs="Arial"/>
-                <w:sz w:val="22"/>
-                <w:szCs w:val="22"/>
-              </w:rPr>
-              <w:t>-001</w:t>
+              <w:t>UR-001</w:t>
             </w:r>
           </w:p>
         </w:tc>
@@ -5269,7 +5560,7 @@
           <w:insideV w:val="single" w:sz="4" w:space="0" w:color="000000"/>
         </w:tblBorders>
         <w:tblLayout w:type="fixed"/>
-        <w:tblLook w:val="0400"/>
+        <w:tblLook w:val="0400" w:firstRow="0" w:lastRow="0" w:firstColumn="0" w:lastColumn="0" w:noHBand="0" w:noVBand="1"/>
       </w:tblPr>
       <w:tblGrid>
         <w:gridCol w:w="1788"/>
@@ -5663,8 +5954,8 @@
       </w:pPr>
     </w:p>
     <w:p>
-      <w:bookmarkStart w:id="56" w:name="h.av0wsklx7c69" w:colFirst="0" w:colLast="0"/>
-      <w:bookmarkEnd w:id="56"/>
+      <w:bookmarkStart w:id="55" w:name="h.av0wsklx7c69" w:colFirst="0" w:colLast="0"/>
+      <w:bookmarkEnd w:id="55"/>
     </w:p>
     <w:p>
       <w:pPr>
@@ -5685,7 +5976,7 @@
           <w:insideV w:val="single" w:sz="4" w:space="0" w:color="000000"/>
         </w:tblBorders>
         <w:tblLayout w:type="fixed"/>
-        <w:tblLook w:val="0400"/>
+        <w:tblLook w:val="0400" w:firstRow="0" w:lastRow="0" w:firstColumn="0" w:lastColumn="0" w:noHBand="0" w:noVBand="1"/>
       </w:tblPr>
       <w:tblGrid>
         <w:gridCol w:w="1815"/>
@@ -5838,7 +6129,7 @@
           <w:insideV w:val="single" w:sz="4" w:space="0" w:color="000000"/>
         </w:tblBorders>
         <w:tblLayout w:type="fixed"/>
-        <w:tblLook w:val="0400"/>
+        <w:tblLook w:val="0400" w:firstRow="0" w:lastRow="0" w:firstColumn="0" w:lastColumn="0" w:noHBand="0" w:noVBand="1"/>
       </w:tblPr>
       <w:tblGrid>
         <w:gridCol w:w="1788"/>
@@ -6160,8 +6451,6 @@
             <w:pPr>
               <w:rPr>
                 <w:rFonts w:ascii="Arial" w:eastAsia="Arial" w:hAnsi="Arial" w:cs="Arial"/>
-                <w:sz w:val="22"/>
-                <w:szCs w:val="22"/>
               </w:rPr>
             </w:pPr>
             <w:r>
@@ -6231,7 +6520,7 @@
           <w:insideV w:val="single" w:sz="4" w:space="0" w:color="000000"/>
         </w:tblBorders>
         <w:tblLayout w:type="fixed"/>
-        <w:tblLook w:val="0400"/>
+        <w:tblLook w:val="0400" w:firstRow="0" w:lastRow="0" w:firstColumn="0" w:lastColumn="0" w:noHBand="0" w:noVBand="1"/>
       </w:tblPr>
       <w:tblGrid>
         <w:gridCol w:w="1604"/>
@@ -6368,7 +6657,7 @@
           <w:insideV w:val="single" w:sz="4" w:space="0" w:color="000000"/>
         </w:tblBorders>
         <w:tblLayout w:type="fixed"/>
-        <w:tblLook w:val="0400"/>
+        <w:tblLook w:val="0400" w:firstRow="0" w:lastRow="0" w:firstColumn="0" w:lastColumn="0" w:noHBand="0" w:noVBand="1"/>
       </w:tblPr>
       <w:tblGrid>
         <w:gridCol w:w="1466"/>
@@ -6458,8 +6747,6 @@
             <w:pPr>
               <w:rPr>
                 <w:rFonts w:ascii="Arial" w:hAnsi="Arial" w:cs="Arial"/>
-                <w:sz w:val="22"/>
-                <w:szCs w:val="22"/>
               </w:rPr>
             </w:pPr>
             <w:r>
@@ -6764,10 +7051,10 @@
       </w:tr>
     </w:tbl>
     <w:p>
-      <w:bookmarkStart w:id="57" w:name="h.whzg1r1co8hm" w:colFirst="0" w:colLast="0"/>
-      <w:bookmarkStart w:id="58" w:name="h.e3dluvzgfgg7" w:colFirst="0" w:colLast="0"/>
+      <w:bookmarkStart w:id="56" w:name="h.whzg1r1co8hm" w:colFirst="0" w:colLast="0"/>
+      <w:bookmarkStart w:id="57" w:name="h.e3dluvzgfgg7" w:colFirst="0" w:colLast="0"/>
+      <w:bookmarkEnd w:id="56"/>
       <w:bookmarkEnd w:id="57"/>
-      <w:bookmarkEnd w:id="58"/>
     </w:p>
     <w:tbl>
       <w:tblPr>
@@ -6782,7 +7069,7 @@
           <w:insideV w:val="single" w:sz="4" w:space="0" w:color="000000"/>
         </w:tblBorders>
         <w:tblLayout w:type="fixed"/>
-        <w:tblLook w:val="0400"/>
+        <w:tblLook w:val="0400" w:firstRow="0" w:lastRow="0" w:firstColumn="0" w:lastColumn="0" w:noHBand="0" w:noVBand="1"/>
       </w:tblPr>
       <w:tblGrid>
         <w:gridCol w:w="1668"/>
@@ -6924,7 +7211,7 @@
           <w:insideV w:val="single" w:sz="4" w:space="0" w:color="000000"/>
         </w:tblBorders>
         <w:tblLayout w:type="fixed"/>
-        <w:tblLook w:val="0400"/>
+        <w:tblLook w:val="0400" w:firstRow="0" w:lastRow="0" w:firstColumn="0" w:lastColumn="0" w:noHBand="0" w:noVBand="1"/>
       </w:tblPr>
       <w:tblGrid>
         <w:gridCol w:w="1466"/>
@@ -7426,7 +7713,7 @@
           <w:insideV w:val="single" w:sz="4" w:space="0" w:color="000000"/>
         </w:tblBorders>
         <w:tblLayout w:type="fixed"/>
-        <w:tblLook w:val="0400"/>
+        <w:tblLook w:val="0400" w:firstRow="0" w:lastRow="0" w:firstColumn="0" w:lastColumn="0" w:noHBand="0" w:noVBand="1"/>
       </w:tblPr>
       <w:tblGrid>
         <w:gridCol w:w="1815"/>
@@ -7563,7 +7850,7 @@
           <w:insideV w:val="single" w:sz="4" w:space="0" w:color="000000"/>
         </w:tblBorders>
         <w:tblLayout w:type="fixed"/>
-        <w:tblLook w:val="0400"/>
+        <w:tblLook w:val="0400" w:firstRow="0" w:lastRow="0" w:firstColumn="0" w:lastColumn="0" w:noHBand="0" w:noVBand="1"/>
       </w:tblPr>
       <w:tblGrid>
         <w:gridCol w:w="1786"/>
@@ -7709,8 +7996,6 @@
             <w:pPr>
               <w:rPr>
                 <w:rFonts w:ascii="Arial" w:hAnsi="Arial" w:cs="Arial"/>
-                <w:sz w:val="22"/>
-                <w:szCs w:val="22"/>
               </w:rPr>
             </w:pPr>
             <w:r>
@@ -8123,7 +8408,7 @@
           <w:insideV w:val="single" w:sz="4" w:space="0" w:color="000000"/>
         </w:tblBorders>
         <w:tblLayout w:type="fixed"/>
-        <w:tblLook w:val="0400"/>
+        <w:tblLook w:val="0400" w:firstRow="0" w:lastRow="0" w:firstColumn="0" w:lastColumn="0" w:noHBand="0" w:noVBand="1"/>
       </w:tblPr>
       <w:tblGrid>
         <w:gridCol w:w="1815"/>
@@ -8261,7 +8546,7 @@
           <w:insideV w:val="single" w:sz="4" w:space="0" w:color="000000"/>
         </w:tblBorders>
         <w:tblLayout w:type="fixed"/>
-        <w:tblLook w:val="0400"/>
+        <w:tblLook w:val="0400" w:firstRow="0" w:lastRow="0" w:firstColumn="0" w:lastColumn="0" w:noHBand="0" w:noVBand="1"/>
       </w:tblPr>
       <w:tblGrid>
         <w:gridCol w:w="1786"/>
@@ -8407,8 +8692,6 @@
             <w:pPr>
               <w:rPr>
                 <w:rFonts w:ascii="Arial" w:hAnsi="Arial" w:cs="Arial"/>
-                <w:sz w:val="22"/>
-                <w:szCs w:val="22"/>
               </w:rPr>
             </w:pPr>
             <w:r>
@@ -8741,8 +9024,6 @@
               <w:jc w:val="center"/>
               <w:rPr>
                 <w:rFonts w:ascii="Arial" w:eastAsia="Arial" w:hAnsi="Arial" w:cs="Arial"/>
-                <w:sz w:val="22"/>
-                <w:szCs w:val="22"/>
               </w:rPr>
             </w:pPr>
             <w:r>
@@ -8763,8 +9044,6 @@
             <w:pPr>
               <w:rPr>
                 <w:rFonts w:ascii="Arial" w:eastAsia="Arial" w:hAnsi="Arial" w:cs="Arial"/>
-                <w:sz w:val="22"/>
-                <w:szCs w:val="22"/>
               </w:rPr>
             </w:pPr>
             <w:r>
@@ -8785,8 +9064,6 @@
             <w:pPr>
               <w:rPr>
                 <w:rFonts w:ascii="Arial" w:eastAsia="Arial" w:hAnsi="Arial" w:cs="Arial"/>
-                <w:sz w:val="22"/>
-                <w:szCs w:val="22"/>
               </w:rPr>
             </w:pPr>
             <w:r>
@@ -8813,8 +9090,6 @@
                 <w:rFonts w:ascii="Arial" w:hAnsi="Arial" w:cs="Arial"/>
                 <w:b/>
                 <w:bCs/>
-                <w:sz w:val="22"/>
-                <w:szCs w:val="22"/>
               </w:rPr>
             </w:pPr>
             <w:r>
@@ -8838,8 +9113,6 @@
               <w:jc w:val="center"/>
               <w:rPr>
                 <w:rFonts w:ascii="Arial" w:eastAsia="Arial" w:hAnsi="Arial" w:cs="Arial"/>
-                <w:sz w:val="22"/>
-                <w:szCs w:val="22"/>
               </w:rPr>
             </w:pPr>
             <w:r>
@@ -8896,8 +9169,6 @@
                 <w:rFonts w:ascii="Arial" w:hAnsi="Arial" w:cs="Arial"/>
                 <w:b/>
                 <w:bCs/>
-                <w:sz w:val="22"/>
-                <w:szCs w:val="22"/>
               </w:rPr>
             </w:pPr>
           </w:p>
@@ -8911,8 +9182,6 @@
               <w:jc w:val="center"/>
               <w:rPr>
                 <w:rFonts w:ascii="Arial" w:eastAsia="Arial" w:hAnsi="Arial" w:cs="Arial"/>
-                <w:sz w:val="22"/>
-                <w:szCs w:val="22"/>
               </w:rPr>
             </w:pPr>
             <w:r>
@@ -8969,8 +9238,6 @@
                 <w:rFonts w:ascii="Arial" w:hAnsi="Arial" w:cs="Arial"/>
                 <w:b/>
                 <w:bCs/>
-                <w:sz w:val="22"/>
-                <w:szCs w:val="22"/>
               </w:rPr>
             </w:pPr>
           </w:p>
@@ -8984,8 +9251,6 @@
               <w:jc w:val="center"/>
               <w:rPr>
                 <w:rFonts w:ascii="Arial" w:eastAsia="Arial" w:hAnsi="Arial" w:cs="Arial"/>
-                <w:sz w:val="22"/>
-                <w:szCs w:val="22"/>
               </w:rPr>
             </w:pPr>
             <w:r>
@@ -9006,8 +9271,6 @@
             <w:pPr>
               <w:rPr>
                 <w:rFonts w:ascii="Arial" w:eastAsia="Arial" w:hAnsi="Arial" w:cs="Arial"/>
-                <w:sz w:val="22"/>
-                <w:szCs w:val="22"/>
               </w:rPr>
             </w:pPr>
             <w:r>
@@ -9028,8 +9291,6 @@
             <w:pPr>
               <w:rPr>
                 <w:rFonts w:ascii="Arial" w:eastAsia="Arial" w:hAnsi="Arial" w:cs="Arial"/>
-                <w:sz w:val="22"/>
-                <w:szCs w:val="22"/>
               </w:rPr>
             </w:pPr>
             <w:r>
@@ -9056,8 +9317,6 @@
                 <w:rFonts w:ascii="Arial" w:hAnsi="Arial" w:cs="Arial"/>
                 <w:b/>
                 <w:bCs/>
-                <w:sz w:val="22"/>
-                <w:szCs w:val="22"/>
               </w:rPr>
             </w:pPr>
           </w:p>
@@ -9071,8 +9330,6 @@
               <w:jc w:val="center"/>
               <w:rPr>
                 <w:rFonts w:ascii="Arial" w:eastAsia="Arial" w:hAnsi="Arial" w:cs="Arial"/>
-                <w:sz w:val="22"/>
-                <w:szCs w:val="22"/>
               </w:rPr>
             </w:pPr>
             <w:r>
@@ -9093,8 +9350,6 @@
             <w:pPr>
               <w:rPr>
                 <w:rFonts w:ascii="Arial" w:eastAsia="Arial" w:hAnsi="Arial" w:cs="Arial"/>
-                <w:sz w:val="22"/>
-                <w:szCs w:val="22"/>
               </w:rPr>
             </w:pPr>
             <w:r>
@@ -9115,8 +9370,6 @@
             <w:pPr>
               <w:rPr>
                 <w:rFonts w:ascii="Arial" w:eastAsia="Arial" w:hAnsi="Arial" w:cs="Arial"/>
-                <w:sz w:val="22"/>
-                <w:szCs w:val="22"/>
               </w:rPr>
             </w:pPr>
             <w:r>
@@ -9215,7 +9468,7 @@
           <w:insideV w:val="single" w:sz="4" w:space="0" w:color="000000"/>
         </w:tblBorders>
         <w:tblLayout w:type="fixed"/>
-        <w:tblLook w:val="0400"/>
+        <w:tblLook w:val="0400" w:firstRow="0" w:lastRow="0" w:firstColumn="0" w:lastColumn="0" w:noHBand="0" w:noVBand="1"/>
       </w:tblPr>
       <w:tblGrid>
         <w:gridCol w:w="1815"/>
@@ -9347,7 +9600,7 @@
           <w:insideV w:val="single" w:sz="4" w:space="0" w:color="000000"/>
         </w:tblBorders>
         <w:tblLayout w:type="fixed"/>
-        <w:tblLook w:val="0400"/>
+        <w:tblLook w:val="0400" w:firstRow="0" w:lastRow="0" w:firstColumn="0" w:lastColumn="0" w:noHBand="0" w:noVBand="1"/>
       </w:tblPr>
       <w:tblGrid>
         <w:gridCol w:w="1786"/>
@@ -9672,8 +9925,6 @@
             <w:pPr>
               <w:rPr>
                 <w:rFonts w:ascii="Arial" w:eastAsia="Arial" w:hAnsi="Arial" w:cs="Arial"/>
-                <w:sz w:val="22"/>
-                <w:szCs w:val="22"/>
               </w:rPr>
             </w:pPr>
             <w:r>
@@ -9709,8 +9960,6 @@
               <w:jc w:val="center"/>
               <w:rPr>
                 <w:rFonts w:ascii="Arial" w:eastAsia="Arial" w:hAnsi="Arial" w:cs="Arial"/>
-                <w:sz w:val="22"/>
-                <w:szCs w:val="22"/>
               </w:rPr>
             </w:pPr>
             <w:r>
@@ -9732,8 +9981,6 @@
             <w:pPr>
               <w:rPr>
                 <w:rFonts w:ascii="Arial" w:eastAsia="Arial" w:hAnsi="Arial" w:cs="Arial"/>
-                <w:sz w:val="22"/>
-                <w:szCs w:val="22"/>
               </w:rPr>
             </w:pPr>
             <w:r>
@@ -9755,8 +10002,6 @@
             <w:pPr>
               <w:rPr>
                 <w:rFonts w:ascii="Arial" w:eastAsia="Arial" w:hAnsi="Arial" w:cs="Arial"/>
-                <w:sz w:val="22"/>
-                <w:szCs w:val="22"/>
               </w:rPr>
             </w:pPr>
             <w:r>
@@ -9789,7 +10034,7 @@
           <w:insideV w:val="single" w:sz="4" w:space="0" w:color="000000"/>
         </w:tblBorders>
         <w:tblLayout w:type="fixed"/>
-        <w:tblLook w:val="0400"/>
+        <w:tblLook w:val="0400" w:firstRow="0" w:lastRow="0" w:firstColumn="0" w:lastColumn="0" w:noHBand="0" w:noVBand="1"/>
       </w:tblPr>
       <w:tblGrid>
         <w:gridCol w:w="1815"/>
@@ -9805,8 +10050,8 @@
             <w:pPr>
               <w:jc w:val="right"/>
             </w:pPr>
-            <w:bookmarkStart w:id="59" w:name="h.293hyc86fdav" w:colFirst="0" w:colLast="0"/>
-            <w:bookmarkEnd w:id="59"/>
+            <w:bookmarkStart w:id="58" w:name="h.293hyc86fdav" w:colFirst="0" w:colLast="0"/>
+            <w:bookmarkEnd w:id="58"/>
             <w:r>
               <w:rPr>
                 <w:rFonts w:ascii="Arial" w:eastAsia="Arial" w:hAnsi="Arial" w:cs="Arial"/>
@@ -9928,7 +10173,7 @@
           <w:insideV w:val="single" w:sz="4" w:space="0" w:color="000000"/>
         </w:tblBorders>
         <w:tblLayout w:type="fixed"/>
-        <w:tblLook w:val="0400"/>
+        <w:tblLook w:val="0400" w:firstRow="0" w:lastRow="0" w:firstColumn="0" w:lastColumn="0" w:noHBand="0" w:noVBand="1"/>
       </w:tblPr>
       <w:tblGrid>
         <w:gridCol w:w="1786"/>
@@ -10272,8 +10517,6 @@
               <w:jc w:val="center"/>
               <w:rPr>
                 <w:rFonts w:ascii="Arial" w:eastAsia="Arial" w:hAnsi="Arial" w:cs="Arial"/>
-                <w:sz w:val="22"/>
-                <w:szCs w:val="22"/>
               </w:rPr>
             </w:pPr>
             <w:r>
@@ -10295,8 +10538,6 @@
             <w:pPr>
               <w:rPr>
                 <w:rFonts w:ascii="Arial" w:eastAsia="Arial" w:hAnsi="Arial" w:cs="Arial"/>
-                <w:sz w:val="22"/>
-                <w:szCs w:val="22"/>
               </w:rPr>
             </w:pPr>
             <w:r>
@@ -10318,8 +10559,6 @@
             <w:pPr>
               <w:rPr>
                 <w:rFonts w:ascii="Arial" w:eastAsia="Arial" w:hAnsi="Arial" w:cs="Arial"/>
-                <w:sz w:val="22"/>
-                <w:szCs w:val="22"/>
               </w:rPr>
             </w:pPr>
             <w:r>
@@ -10359,22 +10598,6 @@
         </w:rPr>
         <w:br w:type="page"/>
       </w:r>
-    </w:p>
-    <w:p>
-      <w:pPr>
-        <w:jc w:val="right"/>
-      </w:pPr>
-    </w:p>
-    <w:p/>
-    <w:p>
-      <w:pPr>
-        <w:jc w:val="right"/>
-      </w:pPr>
-    </w:p>
-    <w:p>
-      <w:pPr>
-        <w:jc w:val="right"/>
-      </w:pPr>
     </w:p>
     <w:p>
       <w:pPr>
@@ -10394,7 +10617,7 @@
           <w:insideV w:val="single" w:sz="4" w:space="0" w:color="000000"/>
         </w:tblBorders>
         <w:tblLayout w:type="fixed"/>
-        <w:tblLook w:val="0400"/>
+        <w:tblLook w:val="0400" w:firstRow="0" w:lastRow="0" w:firstColumn="0" w:lastColumn="0" w:noHBand="0" w:noVBand="1"/>
       </w:tblPr>
       <w:tblGrid>
         <w:gridCol w:w="1675"/>
@@ -10531,7 +10754,7 @@
           <w:insideV w:val="single" w:sz="4" w:space="0" w:color="000000"/>
         </w:tblBorders>
         <w:tblLayout w:type="fixed"/>
-        <w:tblLook w:val="0400"/>
+        <w:tblLook w:val="0400" w:firstRow="0" w:lastRow="0" w:firstColumn="0" w:lastColumn="0" w:noHBand="0" w:noVBand="1"/>
       </w:tblPr>
       <w:tblGrid>
         <w:gridCol w:w="1786"/>
@@ -10680,7 +10903,7 @@
                 <w:right w:val="nil"/>
               </w:tblBorders>
               <w:tblLayout w:type="fixed"/>
-              <w:tblLook w:val="0000"/>
+              <w:tblLook w:val="0000" w:firstRow="0" w:lastRow="0" w:firstColumn="0" w:lastColumn="0" w:noHBand="0" w:noVBand="0"/>
             </w:tblPr>
             <w:tblGrid>
               <w:gridCol w:w="7566"/>
@@ -10838,8 +11061,6 @@
               <w:rPr>
                 <w:rFonts w:ascii="Arial" w:eastAsia="Arial" w:hAnsi="Arial" w:cs="Arial"/>
                 <w:b/>
-                <w:sz w:val="22"/>
-                <w:szCs w:val="22"/>
               </w:rPr>
             </w:pPr>
           </w:p>
@@ -10909,8 +11130,6 @@
               <w:rPr>
                 <w:rFonts w:ascii="Arial" w:eastAsia="Arial" w:hAnsi="Arial" w:cs="Arial"/>
                 <w:b/>
-                <w:sz w:val="22"/>
-                <w:szCs w:val="22"/>
               </w:rPr>
             </w:pPr>
           </w:p>
@@ -10949,7 +11168,7 @@
                 <w:right w:val="nil"/>
               </w:tblBorders>
               <w:tblLayout w:type="fixed"/>
-              <w:tblLook w:val="0000"/>
+              <w:tblLook w:val="0000" w:firstRow="0" w:lastRow="0" w:firstColumn="0" w:lastColumn="0" w:noHBand="0" w:noVBand="0"/>
             </w:tblPr>
             <w:tblGrid>
               <w:gridCol w:w="3630"/>
@@ -10999,7 +11218,7 @@
                 <w:right w:val="nil"/>
               </w:tblBorders>
               <w:tblLayout w:type="fixed"/>
-              <w:tblLook w:val="0000"/>
+              <w:tblLook w:val="0000" w:firstRow="0" w:lastRow="0" w:firstColumn="0" w:lastColumn="0" w:noHBand="0" w:noVBand="0"/>
             </w:tblPr>
             <w:tblGrid>
               <w:gridCol w:w="3466"/>
@@ -11138,20 +11357,20 @@
         <w:widowControl w:val="0"/>
         <w:spacing w:line="276" w:lineRule="auto"/>
       </w:pPr>
-      <w:bookmarkStart w:id="60" w:name="h.5rjhzkev8w10" w:colFirst="0" w:colLast="0"/>
-      <w:bookmarkStart w:id="61" w:name="h.uvji3gyvr0yl" w:colFirst="0" w:colLast="0"/>
-      <w:bookmarkStart w:id="62" w:name="h.gf1hzz7yjw6a" w:colFirst="0" w:colLast="0"/>
-      <w:bookmarkStart w:id="63" w:name="h.yfqx6c1ryx2n" w:colFirst="0" w:colLast="0"/>
-      <w:bookmarkStart w:id="64" w:name="h.72bdun5btk54" w:colFirst="0" w:colLast="0"/>
-      <w:bookmarkStart w:id="65" w:name="h.kkh298qbaexm" w:colFirst="0" w:colLast="0"/>
-      <w:bookmarkStart w:id="66" w:name="h.8czcxlc6dzun" w:colFirst="0" w:colLast="0"/>
+      <w:bookmarkStart w:id="59" w:name="h.5rjhzkev8w10" w:colFirst="0" w:colLast="0"/>
+      <w:bookmarkStart w:id="60" w:name="h.uvji3gyvr0yl" w:colFirst="0" w:colLast="0"/>
+      <w:bookmarkStart w:id="61" w:name="h.gf1hzz7yjw6a" w:colFirst="0" w:colLast="0"/>
+      <w:bookmarkStart w:id="62" w:name="h.yfqx6c1ryx2n" w:colFirst="0" w:colLast="0"/>
+      <w:bookmarkStart w:id="63" w:name="h.72bdun5btk54" w:colFirst="0" w:colLast="0"/>
+      <w:bookmarkStart w:id="64" w:name="h.kkh298qbaexm" w:colFirst="0" w:colLast="0"/>
+      <w:bookmarkStart w:id="65" w:name="h.8czcxlc6dzun" w:colFirst="0" w:colLast="0"/>
+      <w:bookmarkEnd w:id="59"/>
       <w:bookmarkEnd w:id="60"/>
       <w:bookmarkEnd w:id="61"/>
       <w:bookmarkEnd w:id="62"/>
       <w:bookmarkEnd w:id="63"/>
       <w:bookmarkEnd w:id="64"/>
       <w:bookmarkEnd w:id="65"/>
-      <w:bookmarkEnd w:id="66"/>
       <w:r>
         <w:br/>
       </w:r>
@@ -11172,7 +11391,7 @@
           <w:insideV w:val="single" w:sz="4" w:space="0" w:color="000000"/>
         </w:tblBorders>
         <w:tblLayout w:type="fixed"/>
-        <w:tblLook w:val="0400"/>
+        <w:tblLook w:val="0400" w:firstRow="0" w:lastRow="0" w:firstColumn="0" w:lastColumn="0" w:noHBand="0" w:noVBand="1"/>
       </w:tblPr>
       <w:tblGrid>
         <w:gridCol w:w="1660"/>
@@ -11310,7 +11529,7 @@
           <w:insideV w:val="single" w:sz="4" w:space="0" w:color="000000"/>
         </w:tblBorders>
         <w:tblLayout w:type="fixed"/>
-        <w:tblLook w:val="0400"/>
+        <w:tblLook w:val="0400" w:firstRow="0" w:lastRow="0" w:firstColumn="0" w:lastColumn="0" w:noHBand="0" w:noVBand="1"/>
       </w:tblPr>
       <w:tblGrid>
         <w:gridCol w:w="1646"/>
@@ -11658,8 +11877,6 @@
               <w:jc w:val="center"/>
               <w:rPr>
                 <w:rFonts w:ascii="Arial" w:eastAsia="Arial" w:hAnsi="Arial" w:cs="Arial"/>
-                <w:sz w:val="22"/>
-                <w:szCs w:val="22"/>
               </w:rPr>
             </w:pPr>
             <w:r>
@@ -11681,8 +11898,6 @@
             <w:pPr>
               <w:rPr>
                 <w:rFonts w:ascii="Arial" w:eastAsia="Arial" w:hAnsi="Arial" w:cs="Arial"/>
-                <w:sz w:val="22"/>
-                <w:szCs w:val="22"/>
               </w:rPr>
             </w:pPr>
             <w:r>
@@ -11704,8 +11919,6 @@
             <w:pPr>
               <w:rPr>
                 <w:rFonts w:ascii="Arial" w:eastAsia="Arial" w:hAnsi="Arial" w:cs="Arial"/>
-                <w:sz w:val="22"/>
-                <w:szCs w:val="22"/>
               </w:rPr>
             </w:pPr>
             <w:r>
@@ -11815,8 +12028,6 @@
             <w:pPr>
               <w:rPr>
                 <w:rFonts w:ascii="Arial" w:eastAsia="Arial" w:hAnsi="Arial" w:cs="Arial"/>
-                <w:sz w:val="22"/>
-                <w:szCs w:val="22"/>
               </w:rPr>
             </w:pPr>
             <w:r>
@@ -11838,8 +12049,6 @@
             <w:pPr>
               <w:rPr>
                 <w:rFonts w:ascii="Arial" w:eastAsia="Arial" w:hAnsi="Arial" w:cs="Arial"/>
-                <w:sz w:val="22"/>
-                <w:szCs w:val="22"/>
               </w:rPr>
             </w:pPr>
             <w:r>
@@ -11896,7 +12105,7 @@
           <w:insideV w:val="single" w:sz="4" w:space="0" w:color="000000"/>
         </w:tblBorders>
         <w:tblLayout w:type="fixed"/>
-        <w:tblLook w:val="0400"/>
+        <w:tblLook w:val="0400" w:firstRow="0" w:lastRow="0" w:firstColumn="0" w:lastColumn="0" w:noHBand="0" w:noVBand="1"/>
       </w:tblPr>
       <w:tblGrid>
         <w:gridCol w:w="1815"/>
@@ -12034,7 +12243,7 @@
           <w:insideV w:val="single" w:sz="4" w:space="0" w:color="000000"/>
         </w:tblBorders>
         <w:tblLayout w:type="fixed"/>
-        <w:tblLook w:val="0400"/>
+        <w:tblLook w:val="0400" w:firstRow="0" w:lastRow="0" w:firstColumn="0" w:lastColumn="0" w:noHBand="0" w:noVBand="1"/>
       </w:tblPr>
       <w:tblGrid>
         <w:gridCol w:w="1786"/>
@@ -12382,8 +12591,6 @@
               <w:jc w:val="center"/>
               <w:rPr>
                 <w:rFonts w:ascii="Arial" w:eastAsia="Arial" w:hAnsi="Arial" w:cs="Arial"/>
-                <w:sz w:val="22"/>
-                <w:szCs w:val="22"/>
               </w:rPr>
             </w:pPr>
             <w:r>
@@ -12405,8 +12612,6 @@
             <w:pPr>
               <w:rPr>
                 <w:rFonts w:ascii="Arial" w:eastAsia="Arial" w:hAnsi="Arial" w:cs="Arial"/>
-                <w:sz w:val="22"/>
-                <w:szCs w:val="22"/>
               </w:rPr>
             </w:pPr>
             <w:r>
@@ -12428,8 +12633,6 @@
             <w:pPr>
               <w:rPr>
                 <w:rFonts w:ascii="Arial" w:eastAsia="Arial" w:hAnsi="Arial" w:cs="Arial"/>
-                <w:sz w:val="22"/>
-                <w:szCs w:val="22"/>
               </w:rPr>
             </w:pPr>
             <w:r>
@@ -12538,8 +12741,6 @@
             <w:pPr>
               <w:rPr>
                 <w:rFonts w:ascii="Arial" w:eastAsia="Arial" w:hAnsi="Arial" w:cs="Arial"/>
-                <w:sz w:val="22"/>
-                <w:szCs w:val="22"/>
               </w:rPr>
             </w:pPr>
             <w:r>
@@ -12561,8 +12762,6 @@
             <w:pPr>
               <w:rPr>
                 <w:rFonts w:ascii="Arial" w:eastAsia="Arial" w:hAnsi="Arial" w:cs="Arial"/>
-                <w:sz w:val="22"/>
-                <w:szCs w:val="22"/>
               </w:rPr>
             </w:pPr>
             <w:r>
@@ -12611,8 +12810,6 @@
             <w:pPr>
               <w:rPr>
                 <w:rFonts w:ascii="Arial" w:eastAsia="Arial" w:hAnsi="Arial" w:cs="Arial"/>
-                <w:sz w:val="22"/>
-                <w:szCs w:val="22"/>
               </w:rPr>
             </w:pPr>
             <w:r>
@@ -12634,8 +12831,6 @@
             <w:pPr>
               <w:rPr>
                 <w:rFonts w:ascii="Arial" w:eastAsia="Arial" w:hAnsi="Arial" w:cs="Arial"/>
-                <w:sz w:val="22"/>
-                <w:szCs w:val="22"/>
               </w:rPr>
             </w:pPr>
             <w:r>
@@ -12684,8 +12879,6 @@
             <w:pPr>
               <w:rPr>
                 <w:rFonts w:ascii="Arial" w:eastAsia="Arial" w:hAnsi="Arial" w:cs="Arial"/>
-                <w:sz w:val="22"/>
-                <w:szCs w:val="22"/>
               </w:rPr>
             </w:pPr>
             <w:r>
@@ -12707,8 +12900,6 @@
             <w:pPr>
               <w:rPr>
                 <w:rFonts w:ascii="Arial" w:eastAsia="Arial" w:hAnsi="Arial" w:cs="Arial"/>
-                <w:sz w:val="22"/>
-                <w:szCs w:val="22"/>
               </w:rPr>
             </w:pPr>
             <w:r>
@@ -12742,7 +12933,7 @@
           <w:insideV w:val="single" w:sz="4" w:space="0" w:color="000000"/>
         </w:tblBorders>
         <w:tblLayout w:type="fixed"/>
-        <w:tblLook w:val="0400"/>
+        <w:tblLook w:val="0400" w:firstRow="0" w:lastRow="0" w:firstColumn="0" w:lastColumn="0" w:noHBand="0" w:noVBand="1"/>
       </w:tblPr>
       <w:tblGrid>
         <w:gridCol w:w="1660"/>
@@ -12879,7 +13070,7 @@
           <w:insideV w:val="single" w:sz="4" w:space="0" w:color="000000"/>
         </w:tblBorders>
         <w:tblLayout w:type="fixed"/>
-        <w:tblLook w:val="0400"/>
+        <w:tblLook w:val="0400" w:firstRow="0" w:lastRow="0" w:firstColumn="0" w:lastColumn="0" w:noHBand="0" w:noVBand="1"/>
       </w:tblPr>
       <w:tblGrid>
         <w:gridCol w:w="1646"/>
@@ -13288,8 +13479,6 @@
               <w:jc w:val="center"/>
               <w:rPr>
                 <w:rFonts w:ascii="Arial" w:eastAsia="Arial" w:hAnsi="Arial" w:cs="Arial"/>
-                <w:sz w:val="22"/>
-                <w:szCs w:val="22"/>
               </w:rPr>
             </w:pPr>
             <w:r>
@@ -13311,8 +13500,6 @@
             <w:pPr>
               <w:rPr>
                 <w:rFonts w:ascii="Arial" w:eastAsia="Arial" w:hAnsi="Arial" w:cs="Arial"/>
-                <w:sz w:val="22"/>
-                <w:szCs w:val="22"/>
               </w:rPr>
             </w:pPr>
             <w:r>
@@ -13334,8 +13521,6 @@
             <w:pPr>
               <w:rPr>
                 <w:rFonts w:ascii="Arial" w:eastAsia="Arial" w:hAnsi="Arial" w:cs="Arial"/>
-                <w:sz w:val="22"/>
-                <w:szCs w:val="22"/>
               </w:rPr>
             </w:pPr>
             <w:r>
@@ -13371,8 +13556,6 @@
               <w:jc w:val="center"/>
               <w:rPr>
                 <w:rFonts w:ascii="Arial" w:eastAsia="Arial" w:hAnsi="Arial" w:cs="Arial"/>
-                <w:sz w:val="22"/>
-                <w:szCs w:val="22"/>
               </w:rPr>
             </w:pPr>
             <w:r>
@@ -13394,8 +13577,6 @@
             <w:pPr>
               <w:rPr>
                 <w:rFonts w:ascii="Arial" w:eastAsia="Arial" w:hAnsi="Arial" w:cs="Arial"/>
-                <w:sz w:val="22"/>
-                <w:szCs w:val="22"/>
               </w:rPr>
             </w:pPr>
             <w:r>
@@ -13417,8 +13598,6 @@
             <w:pPr>
               <w:rPr>
                 <w:rFonts w:ascii="Arial" w:eastAsia="Arial" w:hAnsi="Arial" w:cs="Arial"/>
-                <w:sz w:val="22"/>
-                <w:szCs w:val="22"/>
               </w:rPr>
             </w:pPr>
             <w:r>
@@ -13434,14 +13613,14 @@
       </w:tr>
     </w:tbl>
     <w:p>
-      <w:bookmarkStart w:id="67" w:name="h.2ffwnqngpgny" w:colFirst="0" w:colLast="0"/>
-      <w:bookmarkStart w:id="68" w:name="h.d4yrmkhfysc6" w:colFirst="0" w:colLast="0"/>
-      <w:bookmarkStart w:id="69" w:name="h.tzwpkk9s3lfn" w:colFirst="0" w:colLast="0"/>
-      <w:bookmarkStart w:id="70" w:name="h.hwiml8egjb5v" w:colFirst="0" w:colLast="0"/>
+      <w:bookmarkStart w:id="66" w:name="h.2ffwnqngpgny" w:colFirst="0" w:colLast="0"/>
+      <w:bookmarkStart w:id="67" w:name="h.d4yrmkhfysc6" w:colFirst="0" w:colLast="0"/>
+      <w:bookmarkStart w:id="68" w:name="h.tzwpkk9s3lfn" w:colFirst="0" w:colLast="0"/>
+      <w:bookmarkStart w:id="69" w:name="h.hwiml8egjb5v" w:colFirst="0" w:colLast="0"/>
+      <w:bookmarkEnd w:id="66"/>
       <w:bookmarkEnd w:id="67"/>
       <w:bookmarkEnd w:id="68"/>
       <w:bookmarkEnd w:id="69"/>
-      <w:bookmarkEnd w:id="70"/>
       <w:r>
         <w:br w:type="page"/>
       </w:r>
@@ -13473,6 +13652,18 @@
     </w:p>
     <w:p>
       <w:pPr>
+        <w:pStyle w:val="ListParagraph"/>
+        <w:ind w:left="0"/>
+        <w:rPr>
+          <w:b/>
+          <w:bCs/>
+          <w:sz w:val="36"/>
+          <w:szCs w:val="36"/>
+        </w:rPr>
+      </w:pPr>
+    </w:p>
+    <w:p>
+      <w:pPr>
         <w:rPr>
           <w:b/>
           <w:bCs/>
@@ -13584,7 +13775,16 @@
           <w:sz w:val="22"/>
           <w:szCs w:val="22"/>
         </w:rPr>
-        <w:t xml:space="preserve"> : Sunil </w:t>
+        <w:t xml:space="preserve"> : Sunil</w:t>
+      </w:r>
+      <w:r>
+        <w:rPr>
+          <w:b/>
+          <w:bCs/>
+          <w:sz w:val="22"/>
+          <w:szCs w:val="22"/>
+        </w:rPr>
+        <w:t xml:space="preserve"> </w:t>
       </w:r>
       <w:proofErr w:type="spellStart"/>
       <w:r>
@@ -13649,13 +13849,12 @@
       <w:r>
         <w:rPr>
           <w:noProof/>
-          <w:lang w:val="en-IN" w:eastAsia="en-IN" w:bidi="ta-IN"/>
         </w:rPr>
         <w:drawing>
           <wp:inline distT="0" distB="0" distL="0" distR="0">
-            <wp:extent cx="6010275" cy="6290945"/>
-            <wp:effectExtent l="0" t="0" r="9525" b="0"/>
-            <wp:docPr id="20" name="Picture 20"/>
+            <wp:extent cx="5731510" cy="5924585"/>
+            <wp:effectExtent l="0" t="0" r="0" b="0"/>
+            <wp:docPr id="9" name="Picture 9"/>
             <wp:cNvGraphicFramePr>
               <a:graphicFrameLocks xmlns:a="http://schemas.openxmlformats.org/drawingml/2006/main" noChangeAspect="1"/>
             </wp:cNvGraphicFramePr>
@@ -13663,16 +13862,16 @@
               <a:graphicData uri="http://schemas.openxmlformats.org/drawingml/2006/picture">
                 <pic:pic xmlns:pic="http://schemas.openxmlformats.org/drawingml/2006/picture">
                   <pic:nvPicPr>
-                    <pic:cNvPr id="0" name="Picture 7"/>
+                    <pic:cNvPr id="0" name="Picture 5"/>
                     <pic:cNvPicPr>
                       <a:picLocks noChangeAspect="1" noChangeArrowheads="1"/>
                     </pic:cNvPicPr>
                   </pic:nvPicPr>
                   <pic:blipFill>
-                    <a:blip r:embed="rId9" cstate="print">
+                    <a:blip r:embed="rId10">
                       <a:extLst>
                         <a:ext uri="{28A0092B-C50C-407E-A947-70E740481C1C}">
-                          <a14:useLocalDpi xmlns:a14="http://schemas.microsoft.com/office/drawing/2010/main" xmlns:wps="http://schemas.microsoft.com/office/word/2010/wordprocessingShape" xmlns:wpi="http://schemas.microsoft.com/office/word/2010/wordprocessingInk" xmlns:wpg="http://schemas.microsoft.com/office/word/2010/wordprocessingGroup" xmlns:w15="http://schemas.microsoft.com/office/word/2012/wordml" xmlns:w14="http://schemas.microsoft.com/office/word/2010/wordml" xmlns:w="http://schemas.openxmlformats.org/wordprocessingml/2006/main" xmlns:w10="urn:schemas-microsoft-com:office:word" xmlns:wp14="http://schemas.microsoft.com/office/word/2010/wordprocessingDrawing" xmlns:v="urn:schemas-microsoft-com:vml" xmlns:o="urn:schemas-microsoft-com:office:office" xmlns:mc="http://schemas.openxmlformats.org/markup-compatibility/2006" xmlns:wpc="http://schemas.microsoft.com/office/word/2010/wordprocessingCanvas" xmlns="" val="0"/>
+                          <a14:useLocalDpi xmlns:a14="http://schemas.microsoft.com/office/drawing/2010/main" val="0"/>
                         </a:ext>
                       </a:extLst>
                     </a:blip>
@@ -13684,7 +13883,7 @@
                   <pic:spPr bwMode="auto">
                     <a:xfrm>
                       <a:off x="0" y="0"/>
-                      <a:ext cx="6010432" cy="6291109"/>
+                      <a:ext cx="5731510" cy="5924585"/>
                     </a:xfrm>
                     <a:prstGeom prst="rect">
                       <a:avLst/>
@@ -13700,6 +13899,8 @@
           </wp:inline>
         </w:drawing>
       </w:r>
+      <w:bookmarkStart w:id="70" w:name="_GoBack"/>
+      <w:bookmarkEnd w:id="70"/>
     </w:p>
     <w:p>
       <w:r>
@@ -13872,15 +14073,37 @@
         </w:rPr>
         <w:t xml:space="preserve"> : </w:t>
       </w:r>
-      <w:r>
-        <w:rPr>
-          <w:b/>
-          <w:bCs/>
-          <w:sz w:val="22"/>
-          <w:szCs w:val="22"/>
-        </w:rPr>
-        <w:t>Apoorva Bapat</w:t>
-      </w:r>
+      <w:proofErr w:type="spellStart"/>
+      <w:r>
+        <w:rPr>
+          <w:b/>
+          <w:bCs/>
+          <w:sz w:val="22"/>
+          <w:szCs w:val="22"/>
+        </w:rPr>
+        <w:t>Apoorva</w:t>
+      </w:r>
+      <w:proofErr w:type="spellEnd"/>
+      <w:r>
+        <w:rPr>
+          <w:b/>
+          <w:bCs/>
+          <w:sz w:val="22"/>
+          <w:szCs w:val="22"/>
+        </w:rPr>
+        <w:t xml:space="preserve"> </w:t>
+      </w:r>
+      <w:proofErr w:type="spellStart"/>
+      <w:r>
+        <w:rPr>
+          <w:b/>
+          <w:bCs/>
+          <w:sz w:val="22"/>
+          <w:szCs w:val="22"/>
+        </w:rPr>
+        <w:t>Bapat</w:t>
+      </w:r>
+      <w:proofErr w:type="spellEnd"/>
     </w:p>
     <w:p>
       <w:pPr>
@@ -13909,10 +14132,9 @@
           <w:noProof/>
           <w:sz w:val="28"/>
           <w:szCs w:val="28"/>
-          <w:lang w:val="en-IN" w:eastAsia="en-IN" w:bidi="ta-IN"/>
         </w:rPr>
         <w:drawing>
-          <wp:inline distT="0" distB="0" distL="0" distR="0">
+          <wp:inline distT="0" distB="0" distL="0" distR="0" wp14:anchorId="307B0B71" wp14:editId="7B72AA37">
             <wp:extent cx="5685714" cy="6730562"/>
             <wp:effectExtent l="19050" t="0" r="0" b="0"/>
             <wp:docPr id="10" name="Picture 2" descr="C:\Users\Apoorva\Downloads\Save Packets_act_apoorva.jpg"/>
@@ -13929,7 +14151,7 @@
                     </pic:cNvPicPr>
                   </pic:nvPicPr>
                   <pic:blipFill>
-                    <a:blip r:embed="rId10" cstate="print"/>
+                    <a:blip r:embed="rId11" cstate="print"/>
                     <a:srcRect/>
                     <a:stretch>
                       <a:fillRect/>
@@ -14217,7 +14439,6 @@
           <w:noProof/>
           <w:sz w:val="28"/>
           <w:szCs w:val="28"/>
-          <w:lang w:val="en-IN" w:eastAsia="en-IN" w:bidi="ta-IN"/>
         </w:rPr>
         <w:drawing>
           <wp:inline distT="0" distB="0" distL="0" distR="0">
@@ -14237,7 +14458,7 @@
                     </pic:cNvPicPr>
                   </pic:nvPicPr>
                   <pic:blipFill>
-                    <a:blip r:embed="rId11" cstate="print"/>
+                    <a:blip r:embed="rId12" cstate="print"/>
                     <a:srcRect/>
                     <a:stretch>
                       <a:fillRect/>
@@ -14492,6 +14713,12 @@
       </w:r>
       <w:proofErr w:type="spellEnd"/>
       <w:r>
+        <w:t xml:space="preserve"> </w:t>
+      </w:r>
+      <w:r>
+        <w:t>(shown in class diagram)</w:t>
+      </w:r>
+      <w:r>
         <w:t>.</w:t>
       </w:r>
     </w:p>
@@ -14501,19 +14728,36 @@
       </w:pPr>
     </w:p>
     <w:p>
-      <w:r>
+      <w:pPr>
+        <w:spacing w:after="200" w:line="276" w:lineRule="auto"/>
+      </w:pPr>
+    </w:p>
+    <w:p>
+      <w:pPr>
         <w:rPr>
           <w:b/>
           <w:bCs/>
           <w:sz w:val="36"/>
           <w:szCs w:val="36"/>
         </w:rPr>
+      </w:pPr>
+      <w:r>
+        <w:rPr>
+          <w:b/>
+          <w:bCs/>
+          <w:sz w:val="36"/>
+          <w:szCs w:val="36"/>
+        </w:rPr>
         <w:t>6 UI Mockups:</w:t>
       </w:r>
     </w:p>
     <w:p/>
-    <w:p>
-      <w:r>
+    <w:p/>
+    <w:p>
+      <w:r>
+        <w:rPr>
+          <w:noProof/>
+        </w:rPr>
         <w:drawing>
           <wp:inline distT="114300" distB="114300" distL="114300" distR="114300">
             <wp:extent cx="5731510" cy="3207935"/>
@@ -14528,7 +14772,7 @@
                     <pic:cNvPicPr preferRelativeResize="0"/>
                   </pic:nvPicPr>
                   <pic:blipFill>
-                    <a:blip r:embed="rId12" cstate="print"/>
+                    <a:blip r:embed="rId13" cstate="print"/>
                     <a:srcRect/>
                     <a:stretch>
                       <a:fillRect/>
@@ -14554,6 +14798,10 @@
     <w:p/>
     <w:p>
       <w:r>
+        <w:rPr>
+          <w:noProof/>
+        </w:rPr>
+        <w:lastRenderedPageBreak/>
         <w:drawing>
           <wp:inline distT="114300" distB="114300" distL="114300" distR="114300">
             <wp:extent cx="5731510" cy="3017835"/>
@@ -14568,7 +14816,7 @@
                     <pic:cNvPicPr preferRelativeResize="0"/>
                   </pic:nvPicPr>
                   <pic:blipFill>
-                    <a:blip r:embed="rId13" cstate="print"/>
+                    <a:blip r:embed="rId14" cstate="print"/>
                     <a:srcRect/>
                     <a:stretch>
                       <a:fillRect/>
@@ -14591,9 +14839,16 @@
         </w:drawing>
       </w:r>
     </w:p>
-    <w:p>
-      <w:r>
-        <w:lastRenderedPageBreak/>
+    <w:p/>
+    <w:p/>
+    <w:p/>
+    <w:p/>
+    <w:p/>
+    <w:p>
+      <w:r>
+        <w:rPr>
+          <w:noProof/>
+        </w:rPr>
         <w:drawing>
           <wp:inline distT="0" distB="0" distL="0" distR="0">
             <wp:extent cx="5731510" cy="3891537"/>
@@ -14612,7 +14867,7 @@
                     </pic:cNvPicPr>
                   </pic:nvPicPr>
                   <pic:blipFill>
-                    <a:blip r:embed="rId14" cstate="print"/>
+                    <a:blip r:embed="rId15" cstate="print"/>
                     <a:srcRect/>
                     <a:stretch>
                       <a:fillRect/>
@@ -14821,7 +15076,25 @@
           <w:sz w:val="22"/>
           <w:szCs w:val="22"/>
         </w:rPr>
-        <w:t xml:space="preserve"> : Sunil </w:t>
+        <w:t xml:space="preserve"> : </w:t>
+      </w:r>
+      <w:r>
+        <w:rPr>
+          <w:b/>
+          <w:bCs/>
+          <w:sz w:val="22"/>
+          <w:szCs w:val="22"/>
+        </w:rPr>
+        <w:t>Sunil</w:t>
+      </w:r>
+      <w:r>
+        <w:rPr>
+          <w:b/>
+          <w:bCs/>
+          <w:sz w:val="22"/>
+          <w:szCs w:val="22"/>
+        </w:rPr>
+        <w:t xml:space="preserve"> </w:t>
       </w:r>
       <w:proofErr w:type="spellStart"/>
       <w:r>
@@ -14871,35 +15144,31 @@
           <w:szCs w:val="22"/>
         </w:rPr>
         <w:t>Murthy</w:t>
+      </w:r>
+      <w:r>
+        <w:rPr>
+          <w:b/>
+          <w:bCs/>
+          <w:sz w:val="22"/>
+          <w:szCs w:val="22"/>
+        </w:rPr>
+        <w:br/>
       </w:r>
     </w:p>
     <w:p>
       <w:pPr>
         <w:pStyle w:val="ListParagraph"/>
         <w:ind w:left="0"/>
-        <w:rPr>
-          <w:b/>
-          <w:bCs/>
-          <w:sz w:val="22"/>
-          <w:szCs w:val="22"/>
-        </w:rPr>
-      </w:pPr>
-    </w:p>
-    <w:p>
-      <w:pPr>
-        <w:pStyle w:val="ListParagraph"/>
-        <w:ind w:left="0"/>
       </w:pPr>
       <w:r>
         <w:rPr>
           <w:noProof/>
-          <w:lang w:val="en-IN" w:eastAsia="en-IN" w:bidi="ta-IN"/>
         </w:rPr>
         <w:drawing>
           <wp:inline distT="0" distB="0" distL="0" distR="0">
-            <wp:extent cx="5731510" cy="2963315"/>
-            <wp:effectExtent l="19050" t="0" r="2540" b="0"/>
-            <wp:docPr id="2" name="Picture 6" descr="C:\Users\Apoorva\Downloads\StartUI.jpg"/>
+            <wp:extent cx="5731510" cy="2961431"/>
+            <wp:effectExtent l="0" t="0" r="0" b="0"/>
+            <wp:docPr id="1" name="Picture 1"/>
             <wp:cNvGraphicFramePr>
               <a:graphicFrameLocks xmlns:a="http://schemas.openxmlformats.org/drawingml/2006/main" noChangeAspect="1"/>
             </wp:cNvGraphicFramePr>
@@ -14907,13 +15176,19 @@
               <a:graphicData uri="http://schemas.openxmlformats.org/drawingml/2006/picture">
                 <pic:pic xmlns:pic="http://schemas.openxmlformats.org/drawingml/2006/picture">
                   <pic:nvPicPr>
-                    <pic:cNvPr id="0" name="Picture 6" descr="C:\Users\Apoorva\Downloads\StartUI.jpg"/>
+                    <pic:cNvPr id="0" name="Picture 1"/>
                     <pic:cNvPicPr>
                       <a:picLocks noChangeAspect="1" noChangeArrowheads="1"/>
                     </pic:cNvPicPr>
                   </pic:nvPicPr>
                   <pic:blipFill>
-                    <a:blip r:embed="rId15" cstate="print"/>
+                    <a:blip r:embed="rId16">
+                      <a:extLst>
+                        <a:ext uri="{28A0092B-C50C-407E-A947-70E740481C1C}">
+                          <a14:useLocalDpi xmlns:a14="http://schemas.microsoft.com/office/drawing/2010/main" val="0"/>
+                        </a:ext>
+                      </a:extLst>
+                    </a:blip>
                     <a:srcRect/>
                     <a:stretch>
                       <a:fillRect/>
@@ -14922,17 +15197,14 @@
                   <pic:spPr bwMode="auto">
                     <a:xfrm>
                       <a:off x="0" y="0"/>
-                      <a:ext cx="5731510" cy="2963315"/>
+                      <a:ext cx="5731510" cy="2961431"/>
                     </a:xfrm>
                     <a:prstGeom prst="rect">
                       <a:avLst/>
                     </a:prstGeom>
                     <a:noFill/>
-                    <a:ln w="9525">
+                    <a:ln>
                       <a:noFill/>
-                      <a:miter lim="800000"/>
-                      <a:headEnd/>
-                      <a:tailEnd/>
                     </a:ln>
                   </pic:spPr>
                 </pic:pic>
@@ -14955,20 +15227,94 @@
           <w:lang w:val="en-IN"/>
         </w:rPr>
       </w:pPr>
-      <w:r>
+    </w:p>
+    <w:p>
+      <w:pPr>
+        <w:spacing w:after="200" w:line="276" w:lineRule="auto"/>
+        <w:rPr>
+          <w:b/>
+          <w:bCs/>
+        </w:rPr>
+      </w:pPr>
+      <w:r>
+        <w:rPr>
+          <w:b/>
+          <w:bCs/>
+        </w:rPr>
+        <w:t>Use case Name:</w:t>
+      </w:r>
+      <w:r>
+        <w:rPr>
+          <w:b/>
+          <w:bCs/>
+        </w:rPr>
+        <w:t xml:space="preserve"> </w:t>
+      </w:r>
+      <w:r>
+        <w:rPr>
+          <w:bCs/>
+        </w:rPr>
+        <w:t>Start user Interface</w:t>
+      </w:r>
+    </w:p>
+    <w:p>
+      <w:pPr>
+        <w:spacing w:after="200" w:line="276" w:lineRule="auto"/>
         <w:rPr>
           <w:lang w:val="en-IN"/>
         </w:rPr>
-        <w:t xml:space="preserve">The below sequence diagram shows the application </w:t>
-      </w:r>
-      <w:proofErr w:type="spellStart"/>
+      </w:pPr>
+      <w:r>
+        <w:rPr>
+          <w:b/>
+          <w:bCs/>
+        </w:rPr>
+        <w:t>Description</w:t>
+      </w:r>
+      <w:r>
+        <w:rPr>
+          <w:b/>
+          <w:bCs/>
+        </w:rPr>
+        <w:t>:</w:t>
+      </w:r>
+      <w:r>
+        <w:rPr>
+          <w:b/>
+          <w:bCs/>
+        </w:rPr>
+        <w:t xml:space="preserve"> </w:t>
+      </w:r>
       <w:r>
         <w:rPr>
           <w:lang w:val="en-IN"/>
         </w:rPr>
-        <w:t>bootup</w:t>
-      </w:r>
-      <w:proofErr w:type="spellEnd"/>
+        <w:t xml:space="preserve">The </w:t>
+      </w:r>
+      <w:r>
+        <w:rPr>
+          <w:lang w:val="en-IN"/>
+        </w:rPr>
+        <w:t>above</w:t>
+      </w:r>
+      <w:r>
+        <w:rPr>
+          <w:lang w:val="en-IN"/>
+        </w:rPr>
+        <w:t xml:space="preserve"> sequence diagram shows the application </w:t>
+      </w:r>
+      <w:r>
+        <w:rPr>
+          <w:lang w:val="en-IN"/>
+        </w:rPr>
+        <w:t>boot-</w:t>
+      </w:r>
+      <w:r>
+        <w:rPr>
+          <w:lang w:val="en-IN"/>
+        </w:rPr>
+        <w:t>up</w:t>
+      </w:r>
       <w:r>
         <w:rPr>
           <w:lang w:val="en-IN"/>
@@ -15153,7 +15499,25 @@
           <w:sz w:val="22"/>
           <w:szCs w:val="22"/>
         </w:rPr>
-        <w:t xml:space="preserve"> : Sunil </w:t>
+        <w:t xml:space="preserve"> : </w:t>
+      </w:r>
+      <w:r>
+        <w:rPr>
+          <w:b/>
+          <w:bCs/>
+          <w:sz w:val="22"/>
+          <w:szCs w:val="22"/>
+        </w:rPr>
+        <w:t>Sunil</w:t>
+      </w:r>
+      <w:r>
+        <w:rPr>
+          <w:b/>
+          <w:bCs/>
+          <w:sz w:val="22"/>
+          <w:szCs w:val="22"/>
+        </w:rPr>
+        <w:t xml:space="preserve"> </w:t>
       </w:r>
       <w:proofErr w:type="spellStart"/>
       <w:r>
@@ -15203,6 +15567,15 @@
           <w:szCs w:val="22"/>
         </w:rPr>
         <w:t>Murthy</w:t>
+      </w:r>
+      <w:r>
+        <w:rPr>
+          <w:b/>
+          <w:bCs/>
+          <w:sz w:val="22"/>
+          <w:szCs w:val="22"/>
+        </w:rPr>
+        <w:br/>
       </w:r>
     </w:p>
     <w:p>
@@ -15216,18 +15589,6 @@
           <w:szCs w:val="22"/>
         </w:rPr>
       </w:pPr>
-    </w:p>
-    <w:p>
-      <w:pPr>
-        <w:pStyle w:val="ListParagraph"/>
-        <w:ind w:left="0"/>
-        <w:rPr>
-          <w:b/>
-          <w:bCs/>
-          <w:sz w:val="22"/>
-          <w:szCs w:val="22"/>
-        </w:rPr>
-      </w:pPr>
       <w:r>
         <w:rPr>
           <w:b/>
@@ -15235,13 +15596,12 @@
           <w:noProof/>
           <w:sz w:val="22"/>
           <w:szCs w:val="22"/>
-          <w:lang w:val="en-IN" w:eastAsia="en-IN" w:bidi="ta-IN"/>
         </w:rPr>
         <w:drawing>
           <wp:inline distT="0" distB="0" distL="0" distR="0">
-            <wp:extent cx="5731510" cy="3422330"/>
-            <wp:effectExtent l="19050" t="0" r="2540" b="0"/>
-            <wp:docPr id="3" name="Picture 7" descr="C:\Users\Apoorva\Downloads\StopUI.jpg"/>
+            <wp:extent cx="5731510" cy="3418338"/>
+            <wp:effectExtent l="0" t="0" r="0" b="0"/>
+            <wp:docPr id="12" name="Picture 12"/>
             <wp:cNvGraphicFramePr>
               <a:graphicFrameLocks xmlns:a="http://schemas.openxmlformats.org/drawingml/2006/main" noChangeAspect="1"/>
             </wp:cNvGraphicFramePr>
@@ -15249,13 +15609,19 @@
               <a:graphicData uri="http://schemas.openxmlformats.org/drawingml/2006/picture">
                 <pic:pic xmlns:pic="http://schemas.openxmlformats.org/drawingml/2006/picture">
                   <pic:nvPicPr>
-                    <pic:cNvPr id="0" name="Picture 7" descr="C:\Users\Apoorva\Downloads\StopUI.jpg"/>
+                    <pic:cNvPr id="0" name="Picture 2"/>
                     <pic:cNvPicPr>
                       <a:picLocks noChangeAspect="1" noChangeArrowheads="1"/>
                     </pic:cNvPicPr>
                   </pic:nvPicPr>
                   <pic:blipFill>
-                    <a:blip r:embed="rId16" cstate="print"/>
+                    <a:blip r:embed="rId17">
+                      <a:extLst>
+                        <a:ext uri="{28A0092B-C50C-407E-A947-70E740481C1C}">
+                          <a14:useLocalDpi xmlns:a14="http://schemas.microsoft.com/office/drawing/2010/main" val="0"/>
+                        </a:ext>
+                      </a:extLst>
+                    </a:blip>
                     <a:srcRect/>
                     <a:stretch>
                       <a:fillRect/>
@@ -15264,17 +15630,14 @@
                   <pic:spPr bwMode="auto">
                     <a:xfrm>
                       <a:off x="0" y="0"/>
-                      <a:ext cx="5731510" cy="3422330"/>
+                      <a:ext cx="5731510" cy="3418338"/>
                     </a:xfrm>
                     <a:prstGeom prst="rect">
                       <a:avLst/>
                     </a:prstGeom>
                     <a:noFill/>
-                    <a:ln w="9525">
+                    <a:ln>
                       <a:noFill/>
-                      <a:miter lim="800000"/>
-                      <a:headEnd/>
-                      <a:tailEnd/>
                     </a:ln>
                   </pic:spPr>
                 </pic:pic>
@@ -15295,6 +15658,34 @@
     <w:p>
       <w:pPr>
         <w:spacing w:after="200" w:line="276" w:lineRule="auto"/>
+        <w:rPr>
+          <w:lang w:val="en-IN"/>
+        </w:rPr>
+      </w:pPr>
+      <w:r>
+        <w:rPr>
+          <w:b/>
+          <w:bCs/>
+        </w:rPr>
+        <w:t>Use case Name:</w:t>
+      </w:r>
+      <w:r>
+        <w:rPr>
+          <w:b/>
+          <w:bCs/>
+        </w:rPr>
+        <w:t xml:space="preserve"> </w:t>
+      </w:r>
+      <w:r>
+        <w:rPr>
+          <w:bCs/>
+        </w:rPr>
+        <w:t>Close user Interface</w:t>
+      </w:r>
+    </w:p>
+    <w:p>
+      <w:pPr>
+        <w:spacing w:after="200" w:line="276" w:lineRule="auto"/>
         <w:jc w:val="both"/>
         <w:rPr>
           <w:lang w:val="en-IN"/>
@@ -15302,9 +15693,47 @@
       </w:pPr>
       <w:r>
         <w:rPr>
+          <w:b/>
+          <w:bCs/>
+        </w:rPr>
+        <w:t>Description</w:t>
+      </w:r>
+      <w:r>
+        <w:rPr>
+          <w:b/>
+          <w:bCs/>
+        </w:rPr>
+        <w:t>:</w:t>
+      </w:r>
+      <w:r>
+        <w:rPr>
           <w:lang w:val="en-IN"/>
         </w:rPr>
-        <w:t> The below sequence diagram shows the application shutdown sequence and different classes that are destroyed thereafter.</w:t>
+        <w:t xml:space="preserve"> The </w:t>
+      </w:r>
+      <w:r>
+        <w:rPr>
+          <w:lang w:val="en-IN"/>
+        </w:rPr>
+        <w:t>above</w:t>
+      </w:r>
+      <w:r>
+        <w:rPr>
+          <w:lang w:val="en-IN"/>
+        </w:rPr>
+        <w:t xml:space="preserve"> sequence </w:t>
+      </w:r>
+      <w:r>
+        <w:rPr>
+          <w:lang w:val="en-IN"/>
+        </w:rPr>
+        <w:t>diagram shows</w:t>
+      </w:r>
+      <w:r>
+        <w:rPr>
+          <w:lang w:val="en-IN"/>
+        </w:rPr>
+        <w:t xml:space="preserve"> the application shutdown sequence and different classes that are destroyed thereafter.</w:t>
       </w:r>
     </w:p>
     <w:p>
@@ -15613,7 +16042,6 @@
           <w:sz w:val="22"/>
           <w:szCs w:val="22"/>
         </w:rPr>
-        <w:lastRenderedPageBreak/>
         <w:t xml:space="preserve">+ </w:t>
       </w:r>
       <w:r>
@@ -15747,7 +16175,25 @@
           <w:sz w:val="22"/>
           <w:szCs w:val="22"/>
         </w:rPr>
-        <w:t xml:space="preserve"> : Sunil </w:t>
+        <w:t xml:space="preserve"> : </w:t>
+      </w:r>
+      <w:r>
+        <w:rPr>
+          <w:b/>
+          <w:bCs/>
+          <w:sz w:val="22"/>
+          <w:szCs w:val="22"/>
+        </w:rPr>
+        <w:t>Sunil</w:t>
+      </w:r>
+      <w:r>
+        <w:rPr>
+          <w:b/>
+          <w:bCs/>
+          <w:sz w:val="22"/>
+          <w:szCs w:val="22"/>
+        </w:rPr>
+        <w:t xml:space="preserve"> </w:t>
       </w:r>
       <w:proofErr w:type="spellStart"/>
       <w:r>
@@ -15797,35 +16243,31 @@
           <w:szCs w:val="22"/>
         </w:rPr>
         <w:t>Murthy</w:t>
+      </w:r>
+      <w:r>
+        <w:rPr>
+          <w:b/>
+          <w:bCs/>
+          <w:sz w:val="22"/>
+          <w:szCs w:val="22"/>
+        </w:rPr>
+        <w:br/>
       </w:r>
     </w:p>
     <w:p>
       <w:pPr>
         <w:pStyle w:val="ListParagraph"/>
         <w:ind w:left="0"/>
-        <w:rPr>
-          <w:b/>
-          <w:bCs/>
-          <w:sz w:val="22"/>
-          <w:szCs w:val="22"/>
-        </w:rPr>
-      </w:pPr>
-    </w:p>
-    <w:p>
-      <w:pPr>
-        <w:pStyle w:val="ListParagraph"/>
-        <w:ind w:left="0"/>
       </w:pPr>
       <w:r>
         <w:rPr>
           <w:noProof/>
-          <w:lang w:val="en-IN" w:eastAsia="en-IN" w:bidi="ta-IN"/>
         </w:rPr>
         <w:drawing>
           <wp:inline distT="0" distB="0" distL="0" distR="0">
-            <wp:extent cx="5731510" cy="3533502"/>
-            <wp:effectExtent l="19050" t="0" r="2540" b="0"/>
-            <wp:docPr id="8" name="Picture 8" descr="C:\Users\Apoorva\Downloads\EnableCapture.jpg"/>
+            <wp:extent cx="5731510" cy="3537763"/>
+            <wp:effectExtent l="0" t="0" r="0" b="0"/>
+            <wp:docPr id="13" name="Picture 13"/>
             <wp:cNvGraphicFramePr>
               <a:graphicFrameLocks xmlns:a="http://schemas.openxmlformats.org/drawingml/2006/main" noChangeAspect="1"/>
             </wp:cNvGraphicFramePr>
@@ -15833,13 +16275,19 @@
               <a:graphicData uri="http://schemas.openxmlformats.org/drawingml/2006/picture">
                 <pic:pic xmlns:pic="http://schemas.openxmlformats.org/drawingml/2006/picture">
                   <pic:nvPicPr>
-                    <pic:cNvPr id="0" name="Picture 8" descr="C:\Users\Apoorva\Downloads\EnableCapture.jpg"/>
+                    <pic:cNvPr id="0" name="Picture 3"/>
                     <pic:cNvPicPr>
                       <a:picLocks noChangeAspect="1" noChangeArrowheads="1"/>
                     </pic:cNvPicPr>
                   </pic:nvPicPr>
                   <pic:blipFill>
-                    <a:blip r:embed="rId17" cstate="print"/>
+                    <a:blip r:embed="rId18">
+                      <a:extLst>
+                        <a:ext uri="{28A0092B-C50C-407E-A947-70E740481C1C}">
+                          <a14:useLocalDpi xmlns:a14="http://schemas.microsoft.com/office/drawing/2010/main" val="0"/>
+                        </a:ext>
+                      </a:extLst>
+                    </a:blip>
                     <a:srcRect/>
                     <a:stretch>
                       <a:fillRect/>
@@ -15848,17 +16296,14 @@
                   <pic:spPr bwMode="auto">
                     <a:xfrm>
                       <a:off x="0" y="0"/>
-                      <a:ext cx="5731510" cy="3533502"/>
+                      <a:ext cx="5731510" cy="3537763"/>
                     </a:xfrm>
                     <a:prstGeom prst="rect">
                       <a:avLst/>
                     </a:prstGeom>
                     <a:noFill/>
-                    <a:ln w="9525">
+                    <a:ln>
                       <a:noFill/>
-                      <a:miter lim="800000"/>
-                      <a:headEnd/>
-                      <a:tailEnd/>
                     </a:ln>
                   </pic:spPr>
                 </pic:pic>
@@ -15876,10 +16321,55 @@
           <w:lang w:val="en-IN"/>
         </w:rPr>
       </w:pPr>
-      <w:r>
+    </w:p>
+    <w:p>
+      <w:pPr>
+        <w:spacing w:after="200" w:line="276" w:lineRule="auto"/>
+        <w:jc w:val="both"/>
         <w:rPr>
           <w:lang w:val="en-IN"/>
         </w:rPr>
+      </w:pPr>
+      <w:r>
+        <w:rPr>
+          <w:b/>
+          <w:bCs/>
+        </w:rPr>
+        <w:t>Use case Name:</w:t>
+      </w:r>
+      <w:r>
+        <w:rPr>
+          <w:lang w:val="en-IN"/>
+        </w:rPr>
+        <w:t xml:space="preserve"> Enable capturing</w:t>
+      </w:r>
+    </w:p>
+    <w:p>
+      <w:pPr>
+        <w:spacing w:after="200" w:line="276" w:lineRule="auto"/>
+        <w:jc w:val="both"/>
+        <w:rPr>
+          <w:lang w:val="en-IN"/>
+        </w:rPr>
+      </w:pPr>
+      <w:r>
+        <w:rPr>
+          <w:b/>
+          <w:bCs/>
+        </w:rPr>
+        <w:t>Description:</w:t>
+      </w:r>
+      <w:r>
+        <w:rPr>
+          <w:b/>
+          <w:bCs/>
+        </w:rPr>
+        <w:t xml:space="preserve"> </w:t>
+      </w:r>
+      <w:r>
+        <w:rPr>
+          <w:lang w:val="en-IN"/>
+        </w:rPr>
         <w:t>The start capture sequence starts with the user clicking on the enable capture. The packet sniffer server messages the sniffer server to start the listening to the incoming clients. Server then accepts any incoming client and adds the r</w:t>
       </w:r>
       <w:r>
@@ -15924,6 +16414,15 @@
         </w:rPr>
         <w:t>.</w:t>
       </w:r>
+    </w:p>
+    <w:p>
+      <w:pPr>
+        <w:spacing w:after="200" w:line="276" w:lineRule="auto"/>
+        <w:jc w:val="both"/>
+        <w:rPr>
+          <w:lang w:val="en-IN"/>
+        </w:rPr>
+      </w:pPr>
     </w:p>
     <w:p>
       <w:pPr>
@@ -15933,13 +16432,13 @@
       <w:r>
         <w:rPr>
           <w:noProof/>
-          <w:lang w:val="en-IN" w:eastAsia="en-IN" w:bidi="ta-IN"/>
-        </w:rPr>
+        </w:rPr>
+        <w:lastRenderedPageBreak/>
         <w:drawing>
           <wp:inline distT="0" distB="0" distL="0" distR="0">
-            <wp:extent cx="5731510" cy="2493562"/>
-            <wp:effectExtent l="19050" t="0" r="2540" b="0"/>
-            <wp:docPr id="9" name="Picture 9" descr="C:\Users\Apoorva\Downloads\PacketAnalyzer.jpg"/>
+            <wp:extent cx="5731510" cy="2500882"/>
+            <wp:effectExtent l="0" t="0" r="0" b="0"/>
+            <wp:docPr id="18" name="Picture 18"/>
             <wp:cNvGraphicFramePr>
               <a:graphicFrameLocks xmlns:a="http://schemas.openxmlformats.org/drawingml/2006/main" noChangeAspect="1"/>
             </wp:cNvGraphicFramePr>
@@ -15947,13 +16446,19 @@
               <a:graphicData uri="http://schemas.openxmlformats.org/drawingml/2006/picture">
                 <pic:pic xmlns:pic="http://schemas.openxmlformats.org/drawingml/2006/picture">
                   <pic:nvPicPr>
-                    <pic:cNvPr id="0" name="Picture 9" descr="C:\Users\Apoorva\Downloads\PacketAnalyzer.jpg"/>
+                    <pic:cNvPr id="0" name="Picture 4"/>
                     <pic:cNvPicPr>
                       <a:picLocks noChangeAspect="1" noChangeArrowheads="1"/>
                     </pic:cNvPicPr>
                   </pic:nvPicPr>
                   <pic:blipFill>
-                    <a:blip r:embed="rId18" cstate="print"/>
+                    <a:blip r:embed="rId19">
+                      <a:extLst>
+                        <a:ext uri="{28A0092B-C50C-407E-A947-70E740481C1C}">
+                          <a14:useLocalDpi xmlns:a14="http://schemas.microsoft.com/office/drawing/2010/main" val="0"/>
+                        </a:ext>
+                      </a:extLst>
+                    </a:blip>
                     <a:srcRect/>
                     <a:stretch>
                       <a:fillRect/>
@@ -15962,17 +16467,14 @@
                   <pic:spPr bwMode="auto">
                     <a:xfrm>
                       <a:off x="0" y="0"/>
-                      <a:ext cx="5731510" cy="2493562"/>
+                      <a:ext cx="5731510" cy="2500882"/>
                     </a:xfrm>
                     <a:prstGeom prst="rect">
                       <a:avLst/>
                     </a:prstGeom>
                     <a:noFill/>
-                    <a:ln w="9525">
+                    <a:ln>
                       <a:noFill/>
-                      <a:miter lim="800000"/>
-                      <a:headEnd/>
-                      <a:tailEnd/>
                     </a:ln>
                   </pic:spPr>
                 </pic:pic>
@@ -16142,7 +16644,25 @@
           <w:sz w:val="22"/>
           <w:szCs w:val="22"/>
         </w:rPr>
-        <w:t xml:space="preserve"> : Sunil </w:t>
+        <w:t xml:space="preserve"> : </w:t>
+      </w:r>
+      <w:r>
+        <w:rPr>
+          <w:b/>
+          <w:bCs/>
+          <w:sz w:val="22"/>
+          <w:szCs w:val="22"/>
+        </w:rPr>
+        <w:t>Sunil</w:t>
+      </w:r>
+      <w:r>
+        <w:rPr>
+          <w:b/>
+          <w:bCs/>
+          <w:sz w:val="22"/>
+          <w:szCs w:val="22"/>
+        </w:rPr>
+        <w:t xml:space="preserve"> </w:t>
       </w:r>
       <w:proofErr w:type="spellStart"/>
       <w:r>
@@ -16192,29 +16712,61 @@
           <w:szCs w:val="22"/>
         </w:rPr>
         <w:t>Murthy</w:t>
+      </w:r>
+      <w:r>
+        <w:rPr>
+          <w:b/>
+          <w:bCs/>
+          <w:sz w:val="22"/>
+          <w:szCs w:val="22"/>
+        </w:rPr>
+        <w:br/>
       </w:r>
     </w:p>
     <w:p>
       <w:pPr>
         <w:pStyle w:val="ListParagraph"/>
         <w:ind w:left="0"/>
+        <w:rPr>
+          <w:b/>
+          <w:bCs/>
+          <w:sz w:val="22"/>
+          <w:szCs w:val="22"/>
+        </w:rPr>
       </w:pPr>
     </w:p>
     <w:p>
       <w:pPr>
         <w:pStyle w:val="ListParagraph"/>
         <w:ind w:left="0"/>
+        <w:rPr>
+          <w:b/>
+          <w:bCs/>
+          <w:sz w:val="22"/>
+          <w:szCs w:val="22"/>
+        </w:rPr>
+      </w:pPr>
+    </w:p>
+    <w:p>
+      <w:pPr>
+        <w:pStyle w:val="ListParagraph"/>
+        <w:ind w:left="0"/>
+      </w:pPr>
+    </w:p>
+    <w:p>
+      <w:pPr>
+        <w:pStyle w:val="ListParagraph"/>
+        <w:ind w:left="0"/>
       </w:pPr>
       <w:r>
         <w:rPr>
           <w:noProof/>
-          <w:lang w:val="en-IN" w:eastAsia="en-IN" w:bidi="ta-IN"/>
         </w:rPr>
         <w:drawing>
           <wp:inline distT="0" distB="0" distL="0" distR="0">
-            <wp:extent cx="5731510" cy="2564733"/>
-            <wp:effectExtent l="19050" t="0" r="2540" b="0"/>
-            <wp:docPr id="4" name="Picture 10" descr="C:\Users\Apoorva\Downloads\DisableCapture.jpg"/>
+            <wp:extent cx="5731510" cy="2568094"/>
+            <wp:effectExtent l="0" t="0" r="0" b="0"/>
+            <wp:docPr id="22" name="Picture 22"/>
             <wp:cNvGraphicFramePr>
               <a:graphicFrameLocks xmlns:a="http://schemas.openxmlformats.org/drawingml/2006/main" noChangeAspect="1"/>
             </wp:cNvGraphicFramePr>
@@ -16222,13 +16774,19 @@
               <a:graphicData uri="http://schemas.openxmlformats.org/drawingml/2006/picture">
                 <pic:pic xmlns:pic="http://schemas.openxmlformats.org/drawingml/2006/picture">
                   <pic:nvPicPr>
-                    <pic:cNvPr id="0" name="Picture 10" descr="C:\Users\Apoorva\Downloads\DisableCapture.jpg"/>
+                    <pic:cNvPr id="0" name="Picture 5"/>
                     <pic:cNvPicPr>
                       <a:picLocks noChangeAspect="1" noChangeArrowheads="1"/>
                     </pic:cNvPicPr>
                   </pic:nvPicPr>
                   <pic:blipFill>
-                    <a:blip r:embed="rId19" cstate="print"/>
+                    <a:blip r:embed="rId20">
+                      <a:extLst>
+                        <a:ext uri="{28A0092B-C50C-407E-A947-70E740481C1C}">
+                          <a14:useLocalDpi xmlns:a14="http://schemas.microsoft.com/office/drawing/2010/main" val="0"/>
+                        </a:ext>
+                      </a:extLst>
+                    </a:blip>
                     <a:srcRect/>
                     <a:stretch>
                       <a:fillRect/>
@@ -16237,17 +16795,14 @@
                   <pic:spPr bwMode="auto">
                     <a:xfrm>
                       <a:off x="0" y="0"/>
-                      <a:ext cx="5731510" cy="2564733"/>
+                      <a:ext cx="5731510" cy="2568094"/>
                     </a:xfrm>
                     <a:prstGeom prst="rect">
                       <a:avLst/>
                     </a:prstGeom>
                     <a:noFill/>
-                    <a:ln w="9525">
+                    <a:ln>
                       <a:noFill/>
-                      <a:miter lim="800000"/>
-                      <a:headEnd/>
-                      <a:tailEnd/>
                     </a:ln>
                   </pic:spPr>
                 </pic:pic>
@@ -16261,6 +16816,55 @@
       <w:pPr>
         <w:spacing w:after="200" w:line="276" w:lineRule="auto"/>
       </w:pPr>
+    </w:p>
+    <w:p>
+      <w:pPr>
+        <w:spacing w:after="200" w:line="276" w:lineRule="auto"/>
+        <w:jc w:val="both"/>
+        <w:rPr>
+          <w:b/>
+          <w:bCs/>
+        </w:rPr>
+      </w:pPr>
+      <w:r>
+        <w:rPr>
+          <w:b/>
+          <w:bCs/>
+        </w:rPr>
+        <w:t>Use Case Name</w:t>
+      </w:r>
+      <w:r>
+        <w:rPr>
+          <w:bCs/>
+        </w:rPr>
+        <w:t>: Disable Capturing</w:t>
+      </w:r>
+    </w:p>
+    <w:p>
+      <w:pPr>
+        <w:spacing w:after="200" w:line="276" w:lineRule="auto"/>
+        <w:jc w:val="both"/>
+      </w:pPr>
+      <w:r>
+        <w:rPr>
+          <w:b/>
+          <w:bCs/>
+        </w:rPr>
+        <w:t>Description:</w:t>
+      </w:r>
+      <w:r>
+        <w:rPr>
+          <w:b/>
+          <w:bCs/>
+        </w:rPr>
+        <w:t xml:space="preserve"> </w:t>
+      </w:r>
+      <w:r>
+        <w:rPr>
+          <w:lang w:val="en-IN"/>
+        </w:rPr>
+        <w:t>The stop sequence of the packet sniffer is shown below. The user clicks on disable capture which signals the sniffer model to stop streaming to the packets.</w:t>
+      </w:r>
       <w:r>
         <w:br w:type="page"/>
       </w:r>
@@ -16436,11 +17040,14 @@
         <w:ind w:left="0"/>
       </w:pPr>
       <w:r>
+        <w:rPr>
+          <w:noProof/>
+        </w:rPr>
         <w:drawing>
           <wp:inline distT="0" distB="0" distL="0" distR="0">
-            <wp:extent cx="5731510" cy="6739344"/>
-            <wp:effectExtent l="19050" t="0" r="2540" b="0"/>
-            <wp:docPr id="11" name="Picture 1" descr="C:\Users\Apoorva\Downloads\Save packets_apoorva.jpg"/>
+            <wp:extent cx="5731510" cy="7303962"/>
+            <wp:effectExtent l="0" t="0" r="0" b="0"/>
+            <wp:docPr id="4" name="Picture 4"/>
             <wp:cNvGraphicFramePr>
               <a:graphicFrameLocks xmlns:a="http://schemas.openxmlformats.org/drawingml/2006/main" noChangeAspect="1"/>
             </wp:cNvGraphicFramePr>
@@ -16448,13 +17055,19 @@
               <a:graphicData uri="http://schemas.openxmlformats.org/drawingml/2006/picture">
                 <pic:pic xmlns:pic="http://schemas.openxmlformats.org/drawingml/2006/picture">
                   <pic:nvPicPr>
-                    <pic:cNvPr id="0" name="Picture 1" descr="C:\Users\Apoorva\Downloads\Save packets_apoorva.jpg"/>
+                    <pic:cNvPr id="0" name="Picture 3"/>
                     <pic:cNvPicPr>
                       <a:picLocks noChangeAspect="1" noChangeArrowheads="1"/>
                     </pic:cNvPicPr>
                   </pic:nvPicPr>
                   <pic:blipFill>
-                    <a:blip r:embed="rId20" cstate="print"/>
+                    <a:blip r:embed="rId21">
+                      <a:extLst>
+                        <a:ext uri="{28A0092B-C50C-407E-A947-70E740481C1C}">
+                          <a14:useLocalDpi xmlns:a14="http://schemas.microsoft.com/office/drawing/2010/main" val="0"/>
+                        </a:ext>
+                      </a:extLst>
+                    </a:blip>
                     <a:srcRect/>
                     <a:stretch>
                       <a:fillRect/>
@@ -16463,17 +17076,14 @@
                   <pic:spPr bwMode="auto">
                     <a:xfrm>
                       <a:off x="0" y="0"/>
-                      <a:ext cx="5731510" cy="6739344"/>
+                      <a:ext cx="5731510" cy="7303962"/>
                     </a:xfrm>
                     <a:prstGeom prst="rect">
                       <a:avLst/>
                     </a:prstGeom>
                     <a:noFill/>
-                    <a:ln w="9525">
+                    <a:ln>
                       <a:noFill/>
-                      <a:miter lim="800000"/>
-                      <a:headEnd/>
-                      <a:tailEnd/>
                     </a:ln>
                   </pic:spPr>
                 </pic:pic>
@@ -16486,15 +17096,6 @@
     <w:p>
       <w:pPr>
         <w:spacing w:after="200" w:line="276" w:lineRule="auto"/>
-        <w:rPr>
-          <w:b/>
-          <w:bCs/>
-        </w:rPr>
-      </w:pPr>
-    </w:p>
-    <w:p>
-      <w:pPr>
-        <w:spacing w:after="200" w:line="276" w:lineRule="auto"/>
       </w:pPr>
       <w:r>
         <w:rPr>
@@ -16525,11 +17126,6 @@
     </w:p>
     <w:p>
       <w:pPr>
-        <w:spacing w:after="200" w:line="276" w:lineRule="auto"/>
-      </w:pPr>
-    </w:p>
-    <w:p>
-      <w:pPr>
         <w:pStyle w:val="ListParagraph"/>
         <w:ind w:left="0"/>
         <w:rPr>
@@ -16779,7 +17375,6 @@
           <w:noProof/>
           <w:sz w:val="22"/>
           <w:szCs w:val="22"/>
-          <w:lang w:val="en-IN" w:eastAsia="en-IN" w:bidi="ta-IN"/>
         </w:rPr>
         <w:drawing>
           <wp:inline distT="0" distB="0" distL="0" distR="0">
@@ -16799,7 +17394,7 @@
                     </pic:cNvPicPr>
                   </pic:nvPicPr>
                   <pic:blipFill>
-                    <a:blip r:embed="rId21" cstate="print"/>
+                    <a:blip r:embed="rId22" cstate="print"/>
                     <a:srcRect/>
                     <a:stretch>
                       <a:fillRect/>
@@ -17182,7 +17777,6 @@
           <w:noProof/>
           <w:sz w:val="22"/>
           <w:szCs w:val="22"/>
-          <w:lang w:val="en-IN" w:eastAsia="en-IN" w:bidi="ta-IN"/>
         </w:rPr>
         <w:drawing>
           <wp:inline distT="0" distB="0" distL="0" distR="0">
@@ -17202,7 +17796,7 @@
                     </pic:cNvPicPr>
                   </pic:nvPicPr>
                   <pic:blipFill>
-                    <a:blip r:embed="rId22" cstate="print"/>
+                    <a:blip r:embed="rId23" cstate="print"/>
                     <a:srcRect/>
                     <a:stretch>
                       <a:fillRect/>
@@ -17281,7 +17875,20 @@
         <w:rPr>
           <w:lang w:val="en-IN"/>
         </w:rPr>
-        <w:t xml:space="preserve"> {Inspect Packet}</w:t>
+        <w:t xml:space="preserve"> </w:t>
+      </w:r>
+    </w:p>
+    <w:p>
+      <w:pPr>
+        <w:rPr>
+          <w:lang w:val="en-IN"/>
+        </w:rPr>
+      </w:pPr>
+      <w:r>
+        <w:rPr>
+          <w:lang w:val="en-IN"/>
+        </w:rPr>
+        <w:t>{Inspect Packet}</w:t>
       </w:r>
     </w:p>
     <w:p>
@@ -17362,11 +17969,6 @@
     <w:p>
       <w:pPr>
         <w:spacing w:after="200" w:line="276" w:lineRule="auto"/>
-      </w:pPr>
-    </w:p>
-    <w:p>
-      <w:pPr>
-        <w:spacing w:after="200" w:line="276" w:lineRule="auto"/>
         <w:rPr>
           <w:b/>
           <w:bCs/>
@@ -17402,7 +18004,6 @@
       <w:r>
         <w:rPr>
           <w:noProof/>
-          <w:lang w:val="en-IN" w:eastAsia="en-IN" w:bidi="ta-IN"/>
         </w:rPr>
         <w:drawing>
           <wp:inline distT="0" distB="0" distL="0" distR="0">
@@ -17422,7 +18023,7 @@
                     </pic:cNvPicPr>
                   </pic:nvPicPr>
                   <pic:blipFill>
-                    <a:blip r:embed="rId23" cstate="print"/>
+                    <a:blip r:embed="rId24" cstate="print"/>
                     <a:srcRect/>
                     <a:stretch>
                       <a:fillRect/>
@@ -17499,14 +18100,23 @@
     <w:p>
       <w:pPr>
         <w:rPr>
+          <w:b/>
           <w:lang w:val="en-IN"/>
         </w:rPr>
       </w:pPr>
       <w:r>
         <w:rPr>
+          <w:b/>
           <w:lang w:val="en-IN"/>
         </w:rPr>
-        <w:t>Architectural pattern:</w:t>
+        <w:t>Architectural P</w:t>
+      </w:r>
+      <w:r>
+        <w:rPr>
+          <w:b/>
+          <w:lang w:val="en-IN"/>
+        </w:rPr>
+        <w:t>attern:</w:t>
       </w:r>
     </w:p>
     <w:p>
@@ -17537,11 +18147,13 @@
     <w:p>
       <w:pPr>
         <w:rPr>
+          <w:b/>
           <w:lang w:val="en-IN"/>
         </w:rPr>
       </w:pPr>
       <w:r>
         <w:rPr>
+          <w:b/>
           <w:lang w:val="en-IN"/>
         </w:rPr>
         <w:t>Design Patterns used:</w:t>
@@ -17665,18 +18277,19 @@
           <w:szCs w:val="36"/>
         </w:rPr>
       </w:pPr>
-    </w:p>
-    <w:p>
-      <w:pPr>
-        <w:pStyle w:val="ListParagraph"/>
-        <w:ind w:left="0"/>
-      </w:pPr>
-      <w:r>
+      <w:r>
+        <w:rPr>
+          <w:b/>
+          <w:bCs/>
+          <w:noProof/>
+          <w:sz w:val="36"/>
+          <w:szCs w:val="36"/>
+        </w:rPr>
         <w:drawing>
           <wp:inline distT="0" distB="0" distL="0" distR="0">
-            <wp:extent cx="5731510" cy="2969052"/>
-            <wp:effectExtent l="19050" t="0" r="2540" b="0"/>
-            <wp:docPr id="21" name="Picture 21"/>
+            <wp:extent cx="5731510" cy="2969051"/>
+            <wp:effectExtent l="0" t="0" r="0" b="0"/>
+            <wp:docPr id="26" name="Picture 26"/>
             <wp:cNvGraphicFramePr>
               <a:graphicFrameLocks xmlns:a="http://schemas.openxmlformats.org/drawingml/2006/main" noChangeAspect="1"/>
             </wp:cNvGraphicFramePr>
@@ -17684,16 +18297,16 @@
               <a:graphicData uri="http://schemas.openxmlformats.org/drawingml/2006/picture">
                 <pic:pic xmlns:pic="http://schemas.openxmlformats.org/drawingml/2006/picture">
                   <pic:nvPicPr>
-                    <pic:cNvPr id="0" name="Picture 8"/>
+                    <pic:cNvPr id="0" name="Picture 7"/>
                     <pic:cNvPicPr>
                       <a:picLocks noChangeAspect="1" noChangeArrowheads="1"/>
                     </pic:cNvPicPr>
                   </pic:nvPicPr>
                   <pic:blipFill>
-                    <a:blip r:embed="rId24" cstate="print">
+                    <a:blip r:embed="rId25">
                       <a:extLst>
                         <a:ext uri="{28A0092B-C50C-407E-A947-70E740481C1C}">
-                          <a14:useLocalDpi xmlns:a14="http://schemas.microsoft.com/office/drawing/2010/main" xmlns:wps="http://schemas.microsoft.com/office/word/2010/wordprocessingShape" xmlns:wpi="http://schemas.microsoft.com/office/word/2010/wordprocessingInk" xmlns:wpg="http://schemas.microsoft.com/office/word/2010/wordprocessingGroup" xmlns:w15="http://schemas.microsoft.com/office/word/2012/wordml" xmlns:w14="http://schemas.microsoft.com/office/word/2010/wordml" xmlns:w="http://schemas.openxmlformats.org/wordprocessingml/2006/main" xmlns:w10="urn:schemas-microsoft-com:office:word" xmlns:wp14="http://schemas.microsoft.com/office/word/2010/wordprocessingDrawing" xmlns:v="urn:schemas-microsoft-com:vml" xmlns:o="urn:schemas-microsoft-com:office:office" xmlns:mc="http://schemas.openxmlformats.org/markup-compatibility/2006" xmlns:wpc="http://schemas.microsoft.com/office/word/2010/wordprocessingCanvas" xmlns="" val="0"/>
+                          <a14:useLocalDpi xmlns:a14="http://schemas.microsoft.com/office/drawing/2010/main" val="0"/>
                         </a:ext>
                       </a:extLst>
                     </a:blip>
@@ -17705,7 +18318,7 @@
                   <pic:spPr bwMode="auto">
                     <a:xfrm>
                       <a:off x="0" y="0"/>
-                      <a:ext cx="5731510" cy="2969052"/>
+                      <a:ext cx="5731510" cy="2969051"/>
                     </a:xfrm>
                     <a:prstGeom prst="rect">
                       <a:avLst/>
@@ -17730,6 +18343,12 @@
     </w:p>
     <w:p>
       <w:pPr>
+        <w:pStyle w:val="ListParagraph"/>
+        <w:ind w:left="0"/>
+      </w:pPr>
+    </w:p>
+    <w:p>
+      <w:pPr>
         <w:spacing w:after="200" w:line="276" w:lineRule="auto"/>
         <w:rPr>
           <w:b/>
@@ -17768,8 +18387,7 @@
     </w:p>
     <w:p>
       <w:pPr>
-        <w:pStyle w:val="ListParagraph"/>
-        <w:ind w:left="0"/>
+        <w:spacing w:after="200" w:line="276" w:lineRule="auto"/>
       </w:pPr>
     </w:p>
     <w:p>
@@ -17779,22 +18397,20 @@
           <w:ilvl w:val="0"/>
           <w:numId w:val="2"/>
         </w:numPr>
+        <w:spacing w:after="200" w:line="276" w:lineRule="auto"/>
       </w:pPr>
       <w:r>
         <w:t>Multi-client deployment:</w:t>
       </w:r>
-    </w:p>
-    <w:p>
-      <w:pPr>
-        <w:pStyle w:val="ListParagraph"/>
-        <w:ind w:left="1080"/>
-      </w:pPr>
-      <w:r>
+      <w:r>
+        <w:rPr>
+          <w:noProof/>
+        </w:rPr>
         <w:drawing>
-          <wp:inline distT="0" distB="0" distL="0" distR="0">
-            <wp:extent cx="4633604" cy="2940050"/>
+          <wp:inline distT="0" distB="0" distL="0" distR="0" wp14:anchorId="72D6786E" wp14:editId="28D705A1">
+            <wp:extent cx="5034915" cy="3194685"/>
             <wp:effectExtent l="0" t="0" r="0" b="0"/>
-            <wp:docPr id="15" name="Picture 23"/>
+            <wp:docPr id="27" name="Picture 27"/>
             <wp:cNvGraphicFramePr>
               <a:graphicFrameLocks xmlns:a="http://schemas.openxmlformats.org/drawingml/2006/main" noChangeAspect="1"/>
             </wp:cNvGraphicFramePr>
@@ -17802,16 +18418,16 @@
               <a:graphicData uri="http://schemas.openxmlformats.org/drawingml/2006/picture">
                 <pic:pic xmlns:pic="http://schemas.openxmlformats.org/drawingml/2006/picture">
                   <pic:nvPicPr>
-                    <pic:cNvPr id="0" name="Picture 10"/>
+                    <pic:cNvPr id="0" name="Picture 8"/>
                     <pic:cNvPicPr>
                       <a:picLocks noChangeAspect="1" noChangeArrowheads="1"/>
                     </pic:cNvPicPr>
                   </pic:nvPicPr>
                   <pic:blipFill>
-                    <a:blip r:embed="rId25" cstate="print">
+                    <a:blip r:embed="rId26">
                       <a:extLst>
                         <a:ext uri="{28A0092B-C50C-407E-A947-70E740481C1C}">
-                          <a14:useLocalDpi xmlns:a14="http://schemas.microsoft.com/office/drawing/2010/main" xmlns:wps="http://schemas.microsoft.com/office/word/2010/wordprocessingShape" xmlns:wpi="http://schemas.microsoft.com/office/word/2010/wordprocessingInk" xmlns:wpg="http://schemas.microsoft.com/office/word/2010/wordprocessingGroup" xmlns:w15="http://schemas.microsoft.com/office/word/2012/wordml" xmlns:w14="http://schemas.microsoft.com/office/word/2010/wordml" xmlns:w="http://schemas.openxmlformats.org/wordprocessingml/2006/main" xmlns:w10="urn:schemas-microsoft-com:office:word" xmlns:wp14="http://schemas.microsoft.com/office/word/2010/wordprocessingDrawing" xmlns:v="urn:schemas-microsoft-com:vml" xmlns:o="urn:schemas-microsoft-com:office:office" xmlns:mc="http://schemas.openxmlformats.org/markup-compatibility/2006" xmlns:wpc="http://schemas.microsoft.com/office/word/2010/wordprocessingCanvas" xmlns="" val="0"/>
+                          <a14:useLocalDpi xmlns:a14="http://schemas.microsoft.com/office/drawing/2010/main" val="0"/>
                         </a:ext>
                       </a:extLst>
                     </a:blip>
@@ -17823,7 +18439,7 @@
                   <pic:spPr bwMode="auto">
                     <a:xfrm>
                       <a:off x="0" y="0"/>
-                      <a:ext cx="4650815" cy="2950971"/>
+                      <a:ext cx="5034915" cy="3194685"/>
                     </a:xfrm>
                     <a:prstGeom prst="rect">
                       <a:avLst/>
@@ -17844,9 +18460,6 @@
       <w:pPr>
         <w:spacing w:after="200" w:line="276" w:lineRule="auto"/>
       </w:pPr>
-      <w:r>
-        <w:br w:type="page"/>
-      </w:r>
     </w:p>
     <w:p>
       <w:pPr>
@@ -17863,20 +18476,31 @@
         </w:numPr>
       </w:pPr>
       <w:r>
-        <w:t>Stand alone deployment:</w:t>
-      </w:r>
-    </w:p>
+        <w:t>Standalone</w:t>
+      </w:r>
+      <w:r>
+        <w:t xml:space="preserve"> deployment:</w:t>
+      </w:r>
+    </w:p>
+    <w:p/>
+    <w:p/>
     <w:p>
       <w:pPr>
         <w:pStyle w:val="ListParagraph"/>
         <w:ind w:left="1080"/>
       </w:pPr>
       <w:r>
+        <w:t xml:space="preserve">                             </w:t>
+      </w:r>
+      <w:r>
+        <w:rPr>
+          <w:noProof/>
+        </w:rPr>
         <w:drawing>
           <wp:inline distT="0" distB="0" distL="0" distR="0">
-            <wp:extent cx="2228850" cy="3493581"/>
+            <wp:extent cx="2113915" cy="3313430"/>
             <wp:effectExtent l="0" t="0" r="0" b="0"/>
-            <wp:docPr id="24" name="Picture 24"/>
+            <wp:docPr id="28" name="Picture 28"/>
             <wp:cNvGraphicFramePr>
               <a:graphicFrameLocks xmlns:a="http://schemas.openxmlformats.org/drawingml/2006/main" noChangeAspect="1"/>
             </wp:cNvGraphicFramePr>
@@ -17884,16 +18508,16 @@
               <a:graphicData uri="http://schemas.openxmlformats.org/drawingml/2006/picture">
                 <pic:pic xmlns:pic="http://schemas.openxmlformats.org/drawingml/2006/picture">
                   <pic:nvPicPr>
-                    <pic:cNvPr id="0" name="Picture 11"/>
+                    <pic:cNvPr id="0" name="Picture 9"/>
                     <pic:cNvPicPr>
                       <a:picLocks noChangeAspect="1" noChangeArrowheads="1"/>
                     </pic:cNvPicPr>
                   </pic:nvPicPr>
                   <pic:blipFill>
-                    <a:blip r:embed="rId26" cstate="print">
+                    <a:blip r:embed="rId27">
                       <a:extLst>
                         <a:ext uri="{28A0092B-C50C-407E-A947-70E740481C1C}">
-                          <a14:useLocalDpi xmlns:a14="http://schemas.microsoft.com/office/drawing/2010/main" xmlns:wps="http://schemas.microsoft.com/office/word/2010/wordprocessingShape" xmlns:wpi="http://schemas.microsoft.com/office/word/2010/wordprocessingInk" xmlns:wpg="http://schemas.microsoft.com/office/word/2010/wordprocessingGroup" xmlns:w15="http://schemas.microsoft.com/office/word/2012/wordml" xmlns:w14="http://schemas.microsoft.com/office/word/2010/wordml" xmlns:w="http://schemas.openxmlformats.org/wordprocessingml/2006/main" xmlns:w10="urn:schemas-microsoft-com:office:word" xmlns:wp14="http://schemas.microsoft.com/office/word/2010/wordprocessingDrawing" xmlns:v="urn:schemas-microsoft-com:vml" xmlns:o="urn:schemas-microsoft-com:office:office" xmlns:mc="http://schemas.openxmlformats.org/markup-compatibility/2006" xmlns:wpc="http://schemas.microsoft.com/office/word/2010/wordprocessingCanvas" xmlns="" val="0"/>
+                          <a14:useLocalDpi xmlns:a14="http://schemas.microsoft.com/office/drawing/2010/main" val="0"/>
                         </a:ext>
                       </a:extLst>
                     </a:blip>
@@ -17905,7 +18529,7 @@
                   <pic:spPr bwMode="auto">
                     <a:xfrm>
                       <a:off x="0" y="0"/>
-                      <a:ext cx="2238479" cy="3508674"/>
+                      <a:ext cx="2113915" cy="3313430"/>
                     </a:xfrm>
                     <a:prstGeom prst="rect">
                       <a:avLst/>
@@ -17923,8 +18547,8 @@
       </w:r>
     </w:p>
     <w:sectPr>
-      <w:headerReference w:type="default" r:id="rId27"/>
-      <w:footerReference w:type="default" r:id="rId28"/>
+      <w:headerReference w:type="default" r:id="rId28"/>
+      <w:footerReference w:type="default" r:id="rId29"/>
       <w:pgSz w:w="11906" w:h="16838"/>
       <w:pgMar w:top="1440" w:right="1440" w:bottom="1440" w:left="1440" w:header="720" w:footer="720" w:gutter="0"/>
       <w:cols w:space="720"/>
@@ -17935,7 +18559,7 @@
 </file>
 
 <file path=word/endnotes.xml><?xml version="1.0" encoding="utf-8"?>
-<w:endnotes xmlns:ve="http://schemas.openxmlformats.org/markup-compatibility/2006" xmlns:o="urn:schemas-microsoft-com:office:office" xmlns:r="http://schemas.openxmlformats.org/officeDocument/2006/relationships" xmlns:m="http://schemas.openxmlformats.org/officeDocument/2006/math" xmlns:v="urn:schemas-microsoft-com:vml" xmlns:wp="http://schemas.openxmlformats.org/drawingml/2006/wordprocessingDrawing" xmlns:w10="urn:schemas-microsoft-com:office:word" xmlns:w="http://schemas.openxmlformats.org/wordprocessingml/2006/main" xmlns:wne="http://schemas.microsoft.com/office/word/2006/wordml">
+<w:endnotes xmlns:wpc="http://schemas.microsoft.com/office/word/2010/wordprocessingCanvas" xmlns:mc="http://schemas.openxmlformats.org/markup-compatibility/2006" xmlns:o="urn:schemas-microsoft-com:office:office" xmlns:r="http://schemas.openxmlformats.org/officeDocument/2006/relationships" xmlns:m="http://schemas.openxmlformats.org/officeDocument/2006/math" xmlns:v="urn:schemas-microsoft-com:vml" xmlns:wp14="http://schemas.microsoft.com/office/word/2010/wordprocessingDrawing" xmlns:wp="http://schemas.openxmlformats.org/drawingml/2006/wordprocessingDrawing" xmlns:w10="urn:schemas-microsoft-com:office:word" xmlns:w="http://schemas.openxmlformats.org/wordprocessingml/2006/main" xmlns:w14="http://schemas.microsoft.com/office/word/2010/wordml" xmlns:wpg="http://schemas.microsoft.com/office/word/2010/wordprocessingGroup" xmlns:wpi="http://schemas.microsoft.com/office/word/2010/wordprocessingInk" xmlns:wne="http://schemas.microsoft.com/office/word/2006/wordml" xmlns:wps="http://schemas.microsoft.com/office/word/2010/wordprocessingShape" mc:Ignorable="w14 wp14">
   <w:endnote w:type="separator" w:id="-1">
     <w:p>
       <w:r>
@@ -17954,7 +18578,7 @@
 </file>
 
 <file path=word/footer1.xml><?xml version="1.0" encoding="utf-8"?>
-<w:ftr xmlns:ve="http://schemas.openxmlformats.org/markup-compatibility/2006" xmlns:o="urn:schemas-microsoft-com:office:office" xmlns:r="http://schemas.openxmlformats.org/officeDocument/2006/relationships" xmlns:m="http://schemas.openxmlformats.org/officeDocument/2006/math" xmlns:v="urn:schemas-microsoft-com:vml" xmlns:wp="http://schemas.openxmlformats.org/drawingml/2006/wordprocessingDrawing" xmlns:w10="urn:schemas-microsoft-com:office:word" xmlns:w="http://schemas.openxmlformats.org/wordprocessingml/2006/main" xmlns:wne="http://schemas.microsoft.com/office/word/2006/wordml">
+<w:ftr xmlns:wpc="http://schemas.microsoft.com/office/word/2010/wordprocessingCanvas" xmlns:mc="http://schemas.openxmlformats.org/markup-compatibility/2006" xmlns:o="urn:schemas-microsoft-com:office:office" xmlns:r="http://schemas.openxmlformats.org/officeDocument/2006/relationships" xmlns:m="http://schemas.openxmlformats.org/officeDocument/2006/math" xmlns:v="urn:schemas-microsoft-com:vml" xmlns:wp14="http://schemas.microsoft.com/office/word/2010/wordprocessingDrawing" xmlns:wp="http://schemas.openxmlformats.org/drawingml/2006/wordprocessingDrawing" xmlns:w10="urn:schemas-microsoft-com:office:word" xmlns:w="http://schemas.openxmlformats.org/wordprocessingml/2006/main" xmlns:w14="http://schemas.microsoft.com/office/word/2010/wordml" xmlns:wpg="http://schemas.microsoft.com/office/word/2010/wordprocessingGroup" xmlns:wpi="http://schemas.microsoft.com/office/word/2010/wordprocessingInk" xmlns:wne="http://schemas.microsoft.com/office/word/2006/wordml" xmlns:wps="http://schemas.microsoft.com/office/word/2010/wordprocessingShape" mc:Ignorable="w14 wp14">
   <w:p>
     <w:pPr>
       <w:pStyle w:val="Footer"/>
@@ -17976,14 +18600,27 @@
         </w:docPartObj>
       </w:sdtPr>
       <w:sdtContent>
-        <w:fldSimple w:instr=" PAGE   \* MERGEFORMAT ">
-          <w:r>
-            <w:rPr>
-              <w:noProof/>
-            </w:rPr>
-            <w:t>1</w:t>
-          </w:r>
-        </w:fldSimple>
+        <w:r>
+          <w:fldChar w:fldCharType="begin"/>
+        </w:r>
+        <w:r>
+          <w:instrText xml:space="preserve"> PAGE   \* MERGEFORMAT </w:instrText>
+        </w:r>
+        <w:r>
+          <w:fldChar w:fldCharType="separate"/>
+        </w:r>
+        <w:r>
+          <w:rPr>
+            <w:noProof/>
+          </w:rPr>
+          <w:t>15</w:t>
+        </w:r>
+        <w:r>
+          <w:rPr>
+            <w:noProof/>
+          </w:rPr>
+          <w:fldChar w:fldCharType="end"/>
+        </w:r>
       </w:sdtContent>
     </w:sdt>
   </w:p>
@@ -17996,7 +18633,7 @@
 </file>
 
 <file path=word/footnotes.xml><?xml version="1.0" encoding="utf-8"?>
-<w:footnotes xmlns:ve="http://schemas.openxmlformats.org/markup-compatibility/2006" xmlns:o="urn:schemas-microsoft-com:office:office" xmlns:r="http://schemas.openxmlformats.org/officeDocument/2006/relationships" xmlns:m="http://schemas.openxmlformats.org/officeDocument/2006/math" xmlns:v="urn:schemas-microsoft-com:vml" xmlns:wp="http://schemas.openxmlformats.org/drawingml/2006/wordprocessingDrawing" xmlns:w10="urn:schemas-microsoft-com:office:word" xmlns:w="http://schemas.openxmlformats.org/wordprocessingml/2006/main" xmlns:wne="http://schemas.microsoft.com/office/word/2006/wordml">
+<w:footnotes xmlns:wpc="http://schemas.microsoft.com/office/word/2010/wordprocessingCanvas" xmlns:mc="http://schemas.openxmlformats.org/markup-compatibility/2006" xmlns:o="urn:schemas-microsoft-com:office:office" xmlns:r="http://schemas.openxmlformats.org/officeDocument/2006/relationships" xmlns:m="http://schemas.openxmlformats.org/officeDocument/2006/math" xmlns:v="urn:schemas-microsoft-com:vml" xmlns:wp14="http://schemas.microsoft.com/office/word/2010/wordprocessingDrawing" xmlns:wp="http://schemas.openxmlformats.org/drawingml/2006/wordprocessingDrawing" xmlns:w10="urn:schemas-microsoft-com:office:word" xmlns:w="http://schemas.openxmlformats.org/wordprocessingml/2006/main" xmlns:w14="http://schemas.microsoft.com/office/word/2010/wordml" xmlns:wpg="http://schemas.microsoft.com/office/word/2010/wordprocessingGroup" xmlns:wpi="http://schemas.microsoft.com/office/word/2010/wordprocessingInk" xmlns:wne="http://schemas.microsoft.com/office/word/2006/wordml" xmlns:wps="http://schemas.microsoft.com/office/word/2010/wordprocessingShape" mc:Ignorable="w14 wp14">
   <w:footnote w:type="separator" w:id="-1">
     <w:p>
       <w:r>
@@ -18015,7 +18652,7 @@
 </file>
 
 <file path=word/header1.xml><?xml version="1.0" encoding="utf-8"?>
-<w:hdr xmlns:ve="http://schemas.openxmlformats.org/markup-compatibility/2006" xmlns:o="urn:schemas-microsoft-com:office:office" xmlns:r="http://schemas.openxmlformats.org/officeDocument/2006/relationships" xmlns:m="http://schemas.openxmlformats.org/officeDocument/2006/math" xmlns:v="urn:schemas-microsoft-com:vml" xmlns:wp="http://schemas.openxmlformats.org/drawingml/2006/wordprocessingDrawing" xmlns:w10="urn:schemas-microsoft-com:office:word" xmlns:w="http://schemas.openxmlformats.org/wordprocessingml/2006/main" xmlns:wne="http://schemas.microsoft.com/office/word/2006/wordml">
+<w:hdr xmlns:wpc="http://schemas.microsoft.com/office/word/2010/wordprocessingCanvas" xmlns:mc="http://schemas.openxmlformats.org/markup-compatibility/2006" xmlns:o="urn:schemas-microsoft-com:office:office" xmlns:r="http://schemas.openxmlformats.org/officeDocument/2006/relationships" xmlns:m="http://schemas.openxmlformats.org/officeDocument/2006/math" xmlns:v="urn:schemas-microsoft-com:vml" xmlns:wp14="http://schemas.microsoft.com/office/word/2010/wordprocessingDrawing" xmlns:wp="http://schemas.openxmlformats.org/drawingml/2006/wordprocessingDrawing" xmlns:w10="urn:schemas-microsoft-com:office:word" xmlns:w="http://schemas.openxmlformats.org/wordprocessingml/2006/main" xmlns:w14="http://schemas.microsoft.com/office/word/2010/wordml" xmlns:wpg="http://schemas.microsoft.com/office/word/2010/wordprocessingGroup" xmlns:wpi="http://schemas.microsoft.com/office/word/2010/wordprocessingInk" xmlns:wne="http://schemas.microsoft.com/office/word/2006/wordml" xmlns:wps="http://schemas.microsoft.com/office/word/2010/wordprocessingShape" mc:Ignorable="w14 wp14">
   <w:p>
     <w:pPr>
       <w:pStyle w:val="Header"/>
@@ -18055,7 +18692,7 @@
 </file>
 
 <file path=word/numbering.xml><?xml version="1.0" encoding="utf-8"?>
-<w:numbering xmlns:ve="http://schemas.openxmlformats.org/markup-compatibility/2006" xmlns:o="urn:schemas-microsoft-com:office:office" xmlns:r="http://schemas.openxmlformats.org/officeDocument/2006/relationships" xmlns:m="http://schemas.openxmlformats.org/officeDocument/2006/math" xmlns:v="urn:schemas-microsoft-com:vml" xmlns:wp="http://schemas.openxmlformats.org/drawingml/2006/wordprocessingDrawing" xmlns:w10="urn:schemas-microsoft-com:office:word" xmlns:w="http://schemas.openxmlformats.org/wordprocessingml/2006/main" xmlns:wne="http://schemas.microsoft.com/office/word/2006/wordml">
+<w:numbering xmlns:wpc="http://schemas.microsoft.com/office/word/2010/wordprocessingCanvas" xmlns:mc="http://schemas.openxmlformats.org/markup-compatibility/2006" xmlns:o="urn:schemas-microsoft-com:office:office" xmlns:r="http://schemas.openxmlformats.org/officeDocument/2006/relationships" xmlns:m="http://schemas.openxmlformats.org/officeDocument/2006/math" xmlns:v="urn:schemas-microsoft-com:vml" xmlns:wp14="http://schemas.microsoft.com/office/word/2010/wordprocessingDrawing" xmlns:wp="http://schemas.openxmlformats.org/drawingml/2006/wordprocessingDrawing" xmlns:w10="urn:schemas-microsoft-com:office:word" xmlns:w="http://schemas.openxmlformats.org/wordprocessingml/2006/main" xmlns:w14="http://schemas.microsoft.com/office/word/2010/wordml" xmlns:wpg="http://schemas.microsoft.com/office/word/2010/wordprocessingGroup" xmlns:wpi="http://schemas.microsoft.com/office/word/2010/wordprocessingInk" xmlns:wne="http://schemas.microsoft.com/office/word/2006/wordml" xmlns:wps="http://schemas.microsoft.com/office/word/2010/wordprocessingShape" mc:Ignorable="w14 wp14">
   <w:abstractNum w:abstractNumId="0">
     <w:nsid w:val="59433978"/>
     <w:multiLevelType w:val="hybridMultilevel"/>
@@ -18500,7 +19137,7 @@
 </file>
 
 <file path=word/styles.xml><?xml version="1.0" encoding="utf-8"?>
-<w:styles xmlns:r="http://schemas.openxmlformats.org/officeDocument/2006/relationships" xmlns:w="http://schemas.openxmlformats.org/wordprocessingml/2006/main">
+<w:styles xmlns:mc="http://schemas.openxmlformats.org/markup-compatibility/2006" xmlns:r="http://schemas.openxmlformats.org/officeDocument/2006/relationships" xmlns:w="http://schemas.openxmlformats.org/wordprocessingml/2006/main" xmlns:w14="http://schemas.microsoft.com/office/word/2010/wordml" mc:Ignorable="w14">
   <w:docDefaults>
     <w:rPrDefault>
       <w:rPr>
@@ -18708,6 +19345,7 @@
   <w:style w:type="character" w:default="1" w:styleId="DefaultParagraphFont">
     <w:name w:val="Default Paragraph Font"/>
     <w:uiPriority w:val="1"/>
+    <w:semiHidden/>
     <w:unhideWhenUsed/>
   </w:style>
   <w:style w:type="table" w:default="1" w:styleId="TableNormal">
@@ -18715,7 +19353,6 @@
     <w:uiPriority w:val="99"/>
     <w:semiHidden/>
     <w:unhideWhenUsed/>
-    <w:qFormat/>
     <w:tblPr>
       <w:tblInd w:w="0" w:type="dxa"/>
       <w:tblCellMar>
@@ -18913,124 +19550,15 @@
 </w:styles>
 </file>
 
-<file path=word/glossary/document.xml><?xml version="1.0" encoding="utf-8"?>
-<w:glossaryDocument xmlns:ve="http://schemas.openxmlformats.org/markup-compatibility/2006" xmlns:o="urn:schemas-microsoft-com:office:office" xmlns:r="http://schemas.openxmlformats.org/officeDocument/2006/relationships" xmlns:m="http://schemas.openxmlformats.org/officeDocument/2006/math" xmlns:v="urn:schemas-microsoft-com:vml" xmlns:wp="http://schemas.openxmlformats.org/drawingml/2006/wordprocessingDrawing" xmlns:w10="urn:schemas-microsoft-com:office:word" xmlns:w="http://schemas.openxmlformats.org/wordprocessingml/2006/main" xmlns:wne="http://schemas.microsoft.com/office/word/2006/wordml">
-  <w:docParts/>
-</w:glossaryDocument>
-</file>
-
-<file path=word/glossary/fontTable.xml><?xml version="1.0" encoding="utf-8"?>
-<w:fonts xmlns:r="http://schemas.openxmlformats.org/officeDocument/2006/relationships" xmlns:w="http://schemas.openxmlformats.org/wordprocessingml/2006/main">
-  <w:font w:name="Symbol">
-    <w:panose1 w:val="05050102010706020507"/>
-    <w:charset w:val="02"/>
-    <w:family w:val="roman"/>
-    <w:pitch w:val="variable"/>
-    <w:sig w:usb0="00000000" w:usb1="10000000" w:usb2="00000000" w:usb3="00000000" w:csb0="80000000" w:csb1="00000000"/>
-  </w:font>
-  <w:font w:name="Times New Roman">
-    <w:panose1 w:val="02020603050405020304"/>
-    <w:charset w:val="00"/>
-    <w:family w:val="roman"/>
-    <w:pitch w:val="variable"/>
-    <w:sig w:usb0="E0002EFF" w:usb1="C0007843" w:usb2="00000009" w:usb3="00000000" w:csb0="000001FF" w:csb1="00000000"/>
-  </w:font>
-  <w:font w:name="Courier New">
-    <w:panose1 w:val="02070309020205020404"/>
-    <w:charset w:val="00"/>
-    <w:family w:val="modern"/>
-    <w:pitch w:val="fixed"/>
-    <w:sig w:usb0="E0002EFF" w:usb1="C0007843" w:usb2="00000009" w:usb3="00000000" w:csb0="000001FF" w:csb1="00000000"/>
-  </w:font>
-  <w:font w:name="Wingdings">
-    <w:panose1 w:val="05000000000000000000"/>
-    <w:charset w:val="02"/>
-    <w:family w:val="auto"/>
-    <w:pitch w:val="variable"/>
-    <w:sig w:usb0="00000000" w:usb1="10000000" w:usb2="00000000" w:usb3="00000000" w:csb0="80000000" w:csb1="00000000"/>
-  </w:font>
-  <w:font w:name="Calibri">
-    <w:panose1 w:val="020F0502020204030204"/>
-    <w:charset w:val="00"/>
-    <w:family w:val="swiss"/>
-    <w:pitch w:val="variable"/>
-    <w:sig w:usb0="E00002FF" w:usb1="4000ACFF" w:usb2="00000001" w:usb3="00000000" w:csb0="0000019F" w:csb1="00000000"/>
-  </w:font>
-  <w:font w:name="Latha">
-    <w:altName w:val="Arial"/>
-    <w:panose1 w:val="020B0604020202020204"/>
-    <w:charset w:val="01"/>
-    <w:family w:val="roman"/>
-    <w:notTrueType/>
-    <w:pitch w:val="variable"/>
-    <w:sig w:usb0="00040000" w:usb1="00000000" w:usb2="00000000" w:usb3="00000000" w:csb0="00000000" w:csb1="00000000"/>
-  </w:font>
-  <w:font w:name="Arial">
-    <w:panose1 w:val="020B0604020202020204"/>
-    <w:charset w:val="00"/>
-    <w:family w:val="swiss"/>
-    <w:pitch w:val="variable"/>
-    <w:sig w:usb0="E0002EFF" w:usb1="C0007843" w:usb2="00000009" w:usb3="00000000" w:csb0="000001FF" w:csb1="00000000"/>
-  </w:font>
-  <w:font w:name="Tahoma">
-    <w:panose1 w:val="020B0604030504040204"/>
-    <w:charset w:val="00"/>
-    <w:family w:val="swiss"/>
-    <w:pitch w:val="variable"/>
-    <w:sig w:usb0="E1002EFF" w:usb1="C000605B" w:usb2="00000029" w:usb3="00000000" w:csb0="000101FF" w:csb1="00000000"/>
-  </w:font>
-  <w:font w:name="Cambria">
-    <w:panose1 w:val="02040503050406030204"/>
-    <w:charset w:val="00"/>
-    <w:family w:val="roman"/>
-    <w:pitch w:val="variable"/>
-    <w:sig w:usb0="E00002FF" w:usb1="400004FF" w:usb2="00000000" w:usb3="00000000" w:csb0="0000019F" w:csb1="00000000"/>
-  </w:font>
-</w:fonts>
-</file>
-
-<file path=word/glossary/settings.xml><?xml version="1.0" encoding="utf-8"?>
-<w:settings xmlns:o="urn:schemas-microsoft-com:office:office" xmlns:r="http://schemas.openxmlformats.org/officeDocument/2006/relationships" xmlns:m="http://schemas.openxmlformats.org/officeDocument/2006/math" xmlns:v="urn:schemas-microsoft-com:vml" xmlns:w10="urn:schemas-microsoft-com:office:word" xmlns:w="http://schemas.openxmlformats.org/wordprocessingml/2006/main" xmlns:sl="http://schemas.openxmlformats.org/schemaLibrary/2006/main">
-  <w:view w:val="normal"/>
-  <w:defaultTabStop w:val="720"/>
-  <w:characterSpacingControl w:val="doNotCompress"/>
-  <w:compat>
-    <w:useFELayout/>
-  </w:compat>
-  <w:rsids>
-    <w:rsidRoot w:val="00274C00"/>
-    <w:rsid w:val="00274C00"/>
-    <w:rsid w:val="00822C28"/>
-  </w:rsids>
-  <m:mathPr>
-    <m:mathFont m:val="Cambria Math"/>
-    <m:brkBin m:val="before"/>
-    <m:brkBinSub m:val="--"/>
-    <m:smallFrac m:val="off"/>
-    <m:dispDef/>
-    <m:lMargin m:val="0"/>
-    <m:rMargin m:val="0"/>
-    <m:defJc m:val="centerGroup"/>
-    <m:wrapIndent m:val="1440"/>
-    <m:intLim m:val="subSup"/>
-    <m:naryLim m:val="undOvr"/>
-  </m:mathPr>
-  <w:themeFontLang w:val="en-IN" w:bidi="ta-IN"/>
-  <w:clrSchemeMapping w:bg1="light1" w:t1="dark1" w:bg2="light2" w:t2="dark2" w:accent1="accent1" w:accent2="accent2" w:accent3="accent3" w:accent4="accent4" w:accent5="accent5" w:accent6="accent6" w:hyperlink="hyperlink" w:followedHyperlink="followedHyperlink"/>
-  <w:decimalSymbol w:val="."/>
-  <w:listSeparator w:val=","/>
-</w:settings>
-</file>
-
-<file path=word/glossary/styles.xml><?xml version="1.0" encoding="utf-8"?>
-<w:styles xmlns:r="http://schemas.openxmlformats.org/officeDocument/2006/relationships" xmlns:w="http://schemas.openxmlformats.org/wordprocessingml/2006/main">
+<file path=word/stylesWithEffects.xml><?xml version="1.0" encoding="utf-8"?>
+<w:styles xmlns:wpc="http://schemas.microsoft.com/office/word/2010/wordprocessingCanvas" xmlns:mc="http://schemas.openxmlformats.org/markup-compatibility/2006" xmlns:o="urn:schemas-microsoft-com:office:office" xmlns:r="http://schemas.openxmlformats.org/officeDocument/2006/relationships" xmlns:m="http://schemas.openxmlformats.org/officeDocument/2006/math" xmlns:v="urn:schemas-microsoft-com:vml" xmlns:wp14="http://schemas.microsoft.com/office/word/2010/wordprocessingDrawing" xmlns:wp="http://schemas.openxmlformats.org/drawingml/2006/wordprocessingDrawing" xmlns:w10="urn:schemas-microsoft-com:office:word" xmlns:w="http://schemas.openxmlformats.org/wordprocessingml/2006/main" xmlns:w14="http://schemas.microsoft.com/office/word/2010/wordml" xmlns:wpg="http://schemas.microsoft.com/office/word/2010/wordprocessingGroup" xmlns:wpi="http://schemas.microsoft.com/office/word/2010/wordprocessingInk" xmlns:wne="http://schemas.microsoft.com/office/word/2006/wordml" xmlns:wps="http://schemas.microsoft.com/office/word/2010/wordprocessingShape" mc:Ignorable="w14 wp14">
   <w:docDefaults>
     <w:rPrDefault>
       <w:rPr>
         <w:rFonts w:asciiTheme="minorHAnsi" w:eastAsiaTheme="minorEastAsia" w:hAnsiTheme="minorHAnsi" w:cstheme="minorBidi"/>
         <w:sz w:val="22"/>
         <w:szCs w:val="22"/>
-        <w:lang w:val="en-IN" w:eastAsia="en-IN" w:bidi="ta-IN"/>
+        <w:lang w:val="en-US" w:eastAsia="en-US" w:bidi="ar-SA"/>
       </w:rPr>
     </w:rPrDefault>
     <w:pPrDefault>
@@ -19181,9 +19709,6 @@
   <w:style w:type="paragraph" w:default="1" w:styleId="Normal">
     <w:name w:val="Normal"/>
     <w:qFormat/>
-    <w:rPr>
-      <w:rFonts w:cs="Latha"/>
-    </w:rPr>
   </w:style>
   <w:style w:type="character" w:default="1" w:styleId="DefaultParagraphFont">
     <w:name w:val="Default Paragraph Font"/>
@@ -19196,7 +19721,6 @@
     <w:uiPriority w:val="99"/>
     <w:semiHidden/>
     <w:unhideWhenUsed/>
-    <w:qFormat/>
     <w:tblPr>
       <w:tblInd w:w="0" w:type="dxa"/>
       <w:tblCellMar>
@@ -19213,41 +19737,7 @@
     <w:semiHidden/>
     <w:unhideWhenUsed/>
   </w:style>
-  <w:style w:type="paragraph" w:customStyle="1" w:styleId="1A948CF16F2A4055BE92BB4802E1E8D3">
-    <w:name w:val="1A948CF16F2A4055BE92BB4802E1E8D3"/>
-    <w:rsid w:val="00274C00"/>
-    <w:rPr>
-      <w:rFonts w:cs="Latha"/>
-    </w:rPr>
-  </w:style>
-  <w:style w:type="paragraph" w:customStyle="1" w:styleId="48FD94651AFB4B2E91CD46910EC836CD">
-    <w:name w:val="48FD94651AFB4B2E91CD46910EC836CD"/>
-    <w:rsid w:val="00274C00"/>
-    <w:rPr>
-      <w:rFonts w:cs="Latha"/>
-    </w:rPr>
-  </w:style>
-  <w:style w:type="paragraph" w:customStyle="1" w:styleId="86A85E12B2A24CFC99E2829DF834C57B">
-    <w:name w:val="86A85E12B2A24CFC99E2829DF834C57B"/>
-    <w:rsid w:val="00274C00"/>
-    <w:rPr>
-      <w:rFonts w:cs="Latha"/>
-    </w:rPr>
-  </w:style>
-  <w:style w:type="paragraph" w:customStyle="1" w:styleId="77BC74FDD4C749AC877D7D91DEAF2CCF">
-    <w:name w:val="77BC74FDD4C749AC877D7D91DEAF2CCF"/>
-    <w:rsid w:val="00274C00"/>
-    <w:rPr>
-      <w:rFonts w:cs="Latha"/>
-    </w:rPr>
-  </w:style>
 </w:styles>
-</file>
-
-<file path=word/glossary/webSettings.xml><?xml version="1.0" encoding="utf-8"?>
-<w:webSettings xmlns:r="http://schemas.openxmlformats.org/officeDocument/2006/relationships" xmlns:w="http://schemas.openxmlformats.org/wordprocessingml/2006/main">
-  <w:optimizeForBrowser/>
-</w:webSettings>
 </file>
 
 <file path=word/theme/theme1.xml><?xml version="1.0" encoding="utf-8"?>
@@ -19538,7 +20028,7 @@
 </file>
 
 <file path=customXml/itemProps1.xml><?xml version="1.0" encoding="utf-8"?>
-<ds:datastoreItem xmlns:ds="http://schemas.openxmlformats.org/officeDocument/2006/customXml" ds:itemID="{A5083712-1B04-4691-9881-3EEB9C5D4AD0}">
+<ds:datastoreItem xmlns:ds="http://schemas.openxmlformats.org/officeDocument/2006/customXml" ds:itemID="{9BCB4F3D-207B-4B26-A6F9-178B1DB7CB53}">
   <ds:schemaRefs>
     <ds:schemaRef ds:uri="http://schemas.openxmlformats.org/officeDocument/2006/bibliography"/>
   </ds:schemaRefs>

</xml_diff>